<commit_message>
Ready to Tidy up for install ZIP
</commit_message>
<xml_diff>
--- a/user-guide/rccp-free_user_guide_1_5.docx
+++ b/user-guide/rccp-free_user_guide_1_5.docx
@@ -8,7 +8,13 @@
         <w:jc w:val="center"/>
       </w:pPr>
       <w:r>
-        <w:t>RingCentral Communications</w:t>
+        <w:t xml:space="preserve">RingCentral </w:t>
+      </w:r>
+      <w:r>
+        <w:t>[RC-Free]</w:t>
+      </w:r>
+      <w:r>
+        <w:t xml:space="preserve"> Plugin</w:t>
       </w:r>
     </w:p>
     <w:p>
@@ -17,18 +23,6 @@
         <w:jc w:val="center"/>
       </w:pPr>
       <w:r>
-        <w:t>[RCCP-Free]</w:t>
-      </w:r>
-      <w:r>
-        <w:t xml:space="preserve"> Plugin</w:t>
-      </w:r>
-    </w:p>
-    <w:p>
-      <w:pPr>
-        <w:pStyle w:val="Title"/>
-        <w:jc w:val="center"/>
-      </w:pPr>
-      <w:r>
         <w:t>User Guide</w:t>
       </w:r>
     </w:p>
@@ -44,8 +38,8 @@
         </w:rPr>
         <w:drawing>
           <wp:inline distT="0" distB="0" distL="0" distR="0">
-            <wp:extent cx="2286000" cy="2286000"/>
-            <wp:effectExtent l="0" t="0" r="0" b="0"/>
+            <wp:extent cx="2285527" cy="2285527"/>
+            <wp:effectExtent l="19050" t="0" r="473" b="0"/>
             <wp:docPr id="3" name="Picture 4" descr="D:\a_RingCentral\GitHub\RCCP_free\images\ringcentral-logo.png"/>
             <wp:cNvGraphicFramePr>
               <a:graphicFrameLocks xmlns:a="http://schemas.openxmlformats.org/drawingml/2006/main" noChangeAspect="1"/>
@@ -60,8 +54,7 @@
                     </pic:cNvPicPr>
                   </pic:nvPicPr>
                   <pic:blipFill>
-                    <a:blip r:embed="rId9" cstate="print"/>
-                    <a:srcRect/>
+                    <a:blip r:embed="rId9"/>
                     <a:stretch>
                       <a:fillRect/>
                     </a:stretch>
@@ -176,25 +169,25 @@
       </w:pPr>
       <w:r>
         <w:br/>
-        <w:t xml:space="preserve">Version 1.0 : </w:t>
-      </w:r>
-      <w:r>
-        <w:t>April</w:t>
-      </w:r>
-      <w:r>
-        <w:t xml:space="preserve"> 2019</w:t>
+      </w:r>
+      <w:r>
+        <w:t xml:space="preserve">Plugin </w:t>
+      </w:r>
+      <w:r>
+        <w:t>Version 1.</w:t>
+      </w:r>
+      <w:r>
+        <w:t xml:space="preserve">5.0 (September </w:t>
+      </w:r>
+      <w:r>
+        <w:t>202</w:t>
+      </w:r>
+      <w:r>
+        <w:t>3)</w:t>
       </w:r>
       <w:r>
         <w:br/>
-      </w:r>
-      <w:r>
-        <w:t xml:space="preserve">Version 1.4.0 </w:t>
-      </w:r>
-      <w:r>
-        <w:t xml:space="preserve">: </w:t>
-      </w:r>
-      <w:r>
-        <w:t>May 2021</w:t>
+        <w:t>Documentation Version 2.0 (September 2023)</w:t>
       </w:r>
     </w:p>
     <w:p>
@@ -206,10 +199,10 @@
         <w:t xml:space="preserve">This is a short guide on how to install and setup your </w:t>
       </w:r>
       <w:r>
-        <w:t>RingCentral Communications [RCCP-Free]</w:t>
-      </w:r>
-      <w:r>
-        <w:t xml:space="preserve"> Plugin. </w:t>
+        <w:t>RingCentral [RC-Free] Plugin</w:t>
+      </w:r>
+      <w:r>
+        <w:t xml:space="preserve">. </w:t>
       </w:r>
       <w:r>
         <w:t xml:space="preserve">There are 2 main areas where this plugin has an effect; the back-end (admin area) and the front-end (public web). </w:t>
@@ -353,7 +346,23 @@
           <w:color w:val="333333"/>
           <w:lang w:val="en-US"/>
         </w:rPr>
-        <w:t xml:space="preserve"> the request </w:t>
+        <w:t xml:space="preserve"> </w:t>
+      </w:r>
+      <w:r>
+        <w:rPr>
+          <w:rFonts w:eastAsia="Times New Roman" w:cstheme="minorHAnsi"/>
+          <w:color w:val="333333"/>
+          <w:lang w:val="en-US"/>
+        </w:rPr>
+        <w:t xml:space="preserve">at the time of the call, </w:t>
+      </w:r>
+      <w:r>
+        <w:rPr>
+          <w:rFonts w:eastAsia="Times New Roman" w:cstheme="minorHAnsi"/>
+          <w:color w:val="333333"/>
+          <w:lang w:val="en-US"/>
+        </w:rPr>
+        <w:t xml:space="preserve">the request </w:t>
       </w:r>
       <w:r>
         <w:rPr>
@@ -393,7 +402,23 @@
           <w:color w:val="333333"/>
           <w:lang w:val="en-US"/>
         </w:rPr>
-        <w:t xml:space="preserve"> on the admin side.</w:t>
+        <w:t xml:space="preserve"> on the </w:t>
+      </w:r>
+      <w:r>
+        <w:rPr>
+          <w:rFonts w:eastAsia="Times New Roman" w:cstheme="minorHAnsi"/>
+          <w:color w:val="333333"/>
+          <w:lang w:val="en-US"/>
+        </w:rPr>
+        <w:t xml:space="preserve">WordPress </w:t>
+      </w:r>
+      <w:r>
+        <w:rPr>
+          <w:rFonts w:eastAsia="Times New Roman" w:cstheme="minorHAnsi"/>
+          <w:color w:val="333333"/>
+          <w:lang w:val="en-US"/>
+        </w:rPr>
+        <w:t>admin side.</w:t>
       </w:r>
     </w:p>
     <w:p>
@@ -444,7 +469,87 @@
           <w:color w:val="333333"/>
           <w:lang w:val="en-US"/>
         </w:rPr>
-        <w:t xml:space="preserve"> Feature for adding a Newsletter (New Post) signup Widget to the sidebar on the public side of your WordPress installation. Asking for both email address and mobile number as communication points (double opt-in).</w:t>
+        <w:t xml:space="preserve"> Feature for adding a Newsletter (New </w:t>
+      </w:r>
+      <w:r>
+        <w:rPr>
+          <w:rFonts w:eastAsia="Times New Roman" w:cstheme="minorHAnsi"/>
+          <w:color w:val="333333"/>
+          <w:lang w:val="en-US"/>
+        </w:rPr>
+        <w:t xml:space="preserve">Blog </w:t>
+      </w:r>
+      <w:r>
+        <w:rPr>
+          <w:rFonts w:eastAsia="Times New Roman" w:cstheme="minorHAnsi"/>
+          <w:color w:val="333333"/>
+          <w:lang w:val="en-US"/>
+        </w:rPr>
+        <w:t xml:space="preserve">Post) signup Widget to the sidebar on the public side of your WordPress installation. Asking for </w:t>
+      </w:r>
+      <w:r>
+        <w:rPr>
+          <w:rFonts w:eastAsia="Times New Roman" w:cstheme="minorHAnsi"/>
+          <w:color w:val="333333"/>
+          <w:lang w:val="en-US"/>
+        </w:rPr>
+        <w:t>either</w:t>
+      </w:r>
+      <w:r>
+        <w:rPr>
+          <w:rFonts w:eastAsia="Times New Roman" w:cstheme="minorHAnsi"/>
+          <w:color w:val="333333"/>
+          <w:lang w:val="en-US"/>
+        </w:rPr>
+        <w:t xml:space="preserve"> email address </w:t>
+      </w:r>
+      <w:r>
+        <w:rPr>
+          <w:rFonts w:eastAsia="Times New Roman" w:cstheme="minorHAnsi"/>
+          <w:color w:val="333333"/>
+          <w:lang w:val="en-US"/>
+        </w:rPr>
+        <w:t>or</w:t>
+      </w:r>
+      <w:r>
+        <w:rPr>
+          <w:rFonts w:eastAsia="Times New Roman" w:cstheme="minorHAnsi"/>
+          <w:color w:val="333333"/>
+          <w:lang w:val="en-US"/>
+        </w:rPr>
+        <w:t xml:space="preserve"> mobile number </w:t>
+      </w:r>
+      <w:r>
+        <w:rPr>
+          <w:rFonts w:eastAsia="Times New Roman" w:cstheme="minorHAnsi"/>
+          <w:color w:val="333333"/>
+          <w:lang w:val="en-US"/>
+        </w:rPr>
+        <w:t xml:space="preserve">(or both) </w:t>
+      </w:r>
+      <w:r>
+        <w:rPr>
+          <w:rFonts w:eastAsia="Times New Roman" w:cstheme="minorHAnsi"/>
+          <w:color w:val="333333"/>
+          <w:lang w:val="en-US"/>
+        </w:rPr>
+        <w:t>as communication points (double opt-in</w:t>
+      </w:r>
+      <w:r>
+        <w:rPr>
+          <w:rFonts w:eastAsia="Times New Roman" w:cstheme="minorHAnsi"/>
+          <w:color w:val="333333"/>
+          <w:lang w:val="en-US"/>
+        </w:rPr>
+        <w:t xml:space="preserve"> for email and 2FA for Mobile</w:t>
+      </w:r>
+      <w:r>
+        <w:rPr>
+          <w:rFonts w:eastAsia="Times New Roman" w:cstheme="minorHAnsi"/>
+          <w:color w:val="333333"/>
+          <w:lang w:val="en-US"/>
+        </w:rPr>
+        <w:t>).</w:t>
       </w:r>
       <w:r>
         <w:rPr>
@@ -476,7 +581,23 @@
           <w:color w:val="333333"/>
           <w:lang w:val="en-US"/>
         </w:rPr>
-        <w:t>New Newsletter (Post) announcements</w:t>
+        <w:t>New Newsletter (</w:t>
+      </w:r>
+      <w:r>
+        <w:rPr>
+          <w:rFonts w:eastAsia="Times New Roman" w:cstheme="minorHAnsi"/>
+          <w:color w:val="333333"/>
+          <w:lang w:val="en-US"/>
+        </w:rPr>
+        <w:t xml:space="preserve">Blog </w:t>
+      </w:r>
+      <w:r>
+        <w:rPr>
+          <w:rFonts w:eastAsia="Times New Roman" w:cstheme="minorHAnsi"/>
+          <w:color w:val="333333"/>
+          <w:lang w:val="en-US"/>
+        </w:rPr>
+        <w:t>Post) announcements</w:t>
       </w:r>
       <w:r>
         <w:rPr>
@@ -492,7 +613,23 @@
           <w:color w:val="333333"/>
           <w:lang w:val="en-US"/>
         </w:rPr>
-        <w:t xml:space="preserve"> Based on configuration settings, you can send out automatic announcements to your collected newsletter list based on their provided (double opt-in) contact information: email and / or mobile.</w:t>
+        <w:t xml:space="preserve"> Based on configuration settings, you can send out automatic announcements to your collected newsletter list based on their provided (double opt-in</w:t>
+      </w:r>
+      <w:r>
+        <w:rPr>
+          <w:rFonts w:eastAsia="Times New Roman" w:cstheme="minorHAnsi"/>
+          <w:color w:val="333333"/>
+          <w:lang w:val="en-US"/>
+        </w:rPr>
+        <w:t xml:space="preserve"> or 2FA</w:t>
+      </w:r>
+      <w:r>
+        <w:rPr>
+          <w:rFonts w:eastAsia="Times New Roman" w:cstheme="minorHAnsi"/>
+          <w:color w:val="333333"/>
+          <w:lang w:val="en-US"/>
+        </w:rPr>
+        <w:t>) contact information: email and / or mobile.</w:t>
       </w:r>
       <w:r>
         <w:rPr>
@@ -540,7 +677,71 @@
           <w:color w:val="333333"/>
           <w:lang w:val="en-US"/>
         </w:rPr>
-        <w:t xml:space="preserve"> Feature to manually add to your list of Newsletter announcement subscribers with name email and mobile number. The new subscriber will still have to opt-in to the list.</w:t>
+        <w:t xml:space="preserve"> Feature to manually add to your list of Newsletter </w:t>
+      </w:r>
+      <w:r>
+        <w:rPr>
+          <w:rFonts w:eastAsia="Times New Roman" w:cstheme="minorHAnsi"/>
+          <w:color w:val="333333"/>
+          <w:lang w:val="en-US"/>
+        </w:rPr>
+        <w:t xml:space="preserve">(Blog Post) </w:t>
+      </w:r>
+      <w:r>
+        <w:rPr>
+          <w:rFonts w:eastAsia="Times New Roman" w:cstheme="minorHAnsi"/>
+          <w:color w:val="333333"/>
+          <w:lang w:val="en-US"/>
+        </w:rPr>
+        <w:t xml:space="preserve">announcement subscribers with </w:t>
+      </w:r>
+      <w:r>
+        <w:rPr>
+          <w:rFonts w:eastAsia="Times New Roman" w:cstheme="minorHAnsi"/>
+          <w:color w:val="333333"/>
+          <w:lang w:val="en-US"/>
+        </w:rPr>
+        <w:t xml:space="preserve">contact </w:t>
+      </w:r>
+      <w:r>
+        <w:rPr>
+          <w:rFonts w:eastAsia="Times New Roman" w:cstheme="minorHAnsi"/>
+          <w:color w:val="333333"/>
+          <w:lang w:val="en-US"/>
+        </w:rPr>
+        <w:t>name</w:t>
+      </w:r>
+      <w:r>
+        <w:rPr>
+          <w:rFonts w:eastAsia="Times New Roman" w:cstheme="minorHAnsi"/>
+          <w:color w:val="333333"/>
+          <w:lang w:val="en-US"/>
+        </w:rPr>
+        <w:t>,</w:t>
+      </w:r>
+      <w:r>
+        <w:rPr>
+          <w:rFonts w:eastAsia="Times New Roman" w:cstheme="minorHAnsi"/>
+          <w:color w:val="333333"/>
+          <w:lang w:val="en-US"/>
+        </w:rPr>
+        <w:t xml:space="preserve"> email</w:t>
+      </w:r>
+      <w:r>
+        <w:rPr>
+          <w:rFonts w:eastAsia="Times New Roman" w:cstheme="minorHAnsi"/>
+          <w:color w:val="333333"/>
+          <w:lang w:val="en-US"/>
+        </w:rPr>
+        <w:t>,</w:t>
+      </w:r>
+      <w:r>
+        <w:rPr>
+          <w:rFonts w:eastAsia="Times New Roman" w:cstheme="minorHAnsi"/>
+          <w:color w:val="333333"/>
+          <w:lang w:val="en-US"/>
+        </w:rPr>
+        <w:t xml:space="preserve"> and mobile number. The new subscriber will still have to opt-in to the list.</w:t>
       </w:r>
       <w:r>
         <w:rPr>
@@ -588,7 +789,55 @@
           <w:color w:val="333333"/>
           <w:lang w:val="en-US"/>
         </w:rPr>
-        <w:t xml:space="preserve"> Feature to display your existing list of Newsletter announcement subscribers. You can delete individually or collectively. No edit feature as changes will need to be initiated by the subscriber and re-validate via the opt-in process.</w:t>
+        <w:t xml:space="preserve"> Feature to display your existing list of Newsletter </w:t>
+      </w:r>
+      <w:r>
+        <w:rPr>
+          <w:rFonts w:eastAsia="Times New Roman" w:cstheme="minorHAnsi"/>
+          <w:color w:val="333333"/>
+          <w:lang w:val="en-US"/>
+        </w:rPr>
+        <w:t xml:space="preserve">(Blog Post) </w:t>
+      </w:r>
+      <w:r>
+        <w:rPr>
+          <w:rFonts w:eastAsia="Times New Roman" w:cstheme="minorHAnsi"/>
+          <w:color w:val="333333"/>
+          <w:lang w:val="en-US"/>
+        </w:rPr>
+        <w:t xml:space="preserve">announcement subscribers. You can delete individually or collectively. </w:t>
+      </w:r>
+      <w:r>
+        <w:rPr>
+          <w:rFonts w:eastAsia="Times New Roman" w:cstheme="minorHAnsi"/>
+          <w:color w:val="333333"/>
+          <w:lang w:val="en-US"/>
+        </w:rPr>
+        <w:t>There is n</w:t>
+      </w:r>
+      <w:r>
+        <w:rPr>
+          <w:rFonts w:eastAsia="Times New Roman" w:cstheme="minorHAnsi"/>
+          <w:color w:val="333333"/>
+          <w:lang w:val="en-US"/>
+        </w:rPr>
+        <w:t xml:space="preserve">o edit feature as changes will need to be initiated by the subscriber and re-validate via the </w:t>
+      </w:r>
+      <w:r>
+        <w:rPr>
+          <w:rFonts w:eastAsia="Times New Roman" w:cstheme="minorHAnsi"/>
+          <w:color w:val="333333"/>
+          <w:lang w:val="en-US"/>
+        </w:rPr>
+        <w:t xml:space="preserve">respective </w:t>
+      </w:r>
+      <w:r>
+        <w:rPr>
+          <w:rFonts w:eastAsia="Times New Roman" w:cstheme="minorHAnsi"/>
+          <w:color w:val="333333"/>
+          <w:lang w:val="en-US"/>
+        </w:rPr>
+        <w:t>opt-in process.</w:t>
       </w:r>
       <w:r>
         <w:rPr>
@@ -636,7 +885,55 @@
           <w:color w:val="333333"/>
           <w:lang w:val="en-US"/>
         </w:rPr>
-        <w:t xml:space="preserve"> Feature to display your existing list of Call Me requests. You can delete individually or collectively. List shows caller name, phone number to call back, reason for the call.</w:t>
+        <w:t xml:space="preserve"> Feature to display your existing list of Call Me requests. You can delete individually or collectively. </w:t>
+      </w:r>
+      <w:r>
+        <w:rPr>
+          <w:rFonts w:eastAsia="Times New Roman" w:cstheme="minorHAnsi"/>
+          <w:color w:val="333333"/>
+          <w:lang w:val="en-US"/>
+        </w:rPr>
+        <w:t>The l</w:t>
+      </w:r>
+      <w:r>
+        <w:rPr>
+          <w:rFonts w:eastAsia="Times New Roman" w:cstheme="minorHAnsi"/>
+          <w:color w:val="333333"/>
+          <w:lang w:val="en-US"/>
+        </w:rPr>
+        <w:t xml:space="preserve">ist shows caller name, </w:t>
+      </w:r>
+      <w:r>
+        <w:rPr>
+          <w:rFonts w:eastAsia="Times New Roman" w:cstheme="minorHAnsi"/>
+          <w:color w:val="333333"/>
+          <w:lang w:val="en-US"/>
+        </w:rPr>
+        <w:t xml:space="preserve">call back </w:t>
+      </w:r>
+      <w:r>
+        <w:rPr>
+          <w:rFonts w:eastAsia="Times New Roman" w:cstheme="minorHAnsi"/>
+          <w:color w:val="333333"/>
+          <w:lang w:val="en-US"/>
+        </w:rPr>
+        <w:t>number,</w:t>
+      </w:r>
+      <w:r>
+        <w:rPr>
+          <w:rFonts w:eastAsia="Times New Roman" w:cstheme="minorHAnsi"/>
+          <w:color w:val="333333"/>
+          <w:lang w:val="en-US"/>
+        </w:rPr>
+        <w:t xml:space="preserve"> and</w:t>
+      </w:r>
+      <w:r>
+        <w:rPr>
+          <w:rFonts w:eastAsia="Times New Roman" w:cstheme="minorHAnsi"/>
+          <w:color w:val="333333"/>
+          <w:lang w:val="en-US"/>
+        </w:rPr>
+        <w:t xml:space="preserve"> reason for the call.</w:t>
       </w:r>
       <w:r>
         <w:rPr>
@@ -668,23 +965,265 @@
           <w:color w:val="333333"/>
           <w:lang w:val="en-US"/>
         </w:rPr>
-        <w:t>Chat / Manage Team Messaging - Feature to display and control the Team Messaging (GLIP) feature of RingCentral</w:t>
-      </w:r>
-      <w:r>
-        <w:rPr>
-          <w:rFonts w:eastAsia="Times New Roman" w:cstheme="minorHAnsi"/>
-          <w:color w:val="333333"/>
-          <w:lang w:val="en-US"/>
-        </w:rPr>
-        <w:t>’</w:t>
-      </w:r>
-      <w:r>
-        <w:rPr>
-          <w:rFonts w:eastAsia="Times New Roman" w:cstheme="minorHAnsi"/>
-          <w:color w:val="333333"/>
-          <w:lang w:val="en-US"/>
-        </w:rPr>
-        <w:t>s API. You can embed the chat portion into the admin area or simply connect to the Team Messaging area and post to it via the API.</w:t>
+        <w:t>Default pages are created for you to customize</w:t>
+      </w:r>
+      <w:r>
+        <w:rPr>
+          <w:rFonts w:eastAsia="Times New Roman" w:cstheme="minorHAnsi"/>
+          <w:color w:val="333333"/>
+          <w:lang w:val="en-US"/>
+        </w:rPr>
+        <w:t xml:space="preserve"> -</w:t>
+      </w:r>
+      <w:r>
+        <w:rPr>
+          <w:rFonts w:eastAsia="Times New Roman" w:cstheme="minorHAnsi"/>
+          <w:color w:val="333333"/>
+          <w:lang w:val="en-US"/>
+        </w:rPr>
+        <w:t xml:space="preserve"> Default WordPress pages are created upon </w:t>
+      </w:r>
+      <w:r>
+        <w:rPr>
+          <w:rFonts w:eastAsia="Times New Roman" w:cstheme="minorHAnsi"/>
+          <w:color w:val="333333"/>
+          <w:lang w:val="en-US"/>
+        </w:rPr>
+        <w:t xml:space="preserve">installation and </w:t>
+      </w:r>
+      <w:r>
+        <w:rPr>
+          <w:rFonts w:eastAsia="Times New Roman" w:cstheme="minorHAnsi"/>
+          <w:color w:val="333333"/>
+          <w:lang w:val="en-US"/>
+        </w:rPr>
+        <w:t xml:space="preserve">activation of the plugin. </w:t>
+      </w:r>
+      <w:r>
+        <w:rPr>
+          <w:rFonts w:eastAsia="Times New Roman" w:cstheme="minorHAnsi"/>
+          <w:color w:val="333333"/>
+          <w:lang w:val="en-US"/>
+        </w:rPr>
+        <w:t>A v</w:t>
+      </w:r>
+      <w:r>
+        <w:rPr>
+          <w:rFonts w:eastAsia="Times New Roman" w:cstheme="minorHAnsi"/>
+          <w:color w:val="333333"/>
+          <w:lang w:val="en-US"/>
+        </w:rPr>
+        <w:t xml:space="preserve">ery basic confirmation of </w:t>
+      </w:r>
+      <w:r>
+        <w:rPr>
+          <w:rFonts w:eastAsia="Times New Roman" w:cstheme="minorHAnsi"/>
+          <w:color w:val="333333"/>
+          <w:lang w:val="en-US"/>
+        </w:rPr>
+        <w:t xml:space="preserve">the </w:t>
+      </w:r>
+      <w:r>
+        <w:rPr>
+          <w:rFonts w:eastAsia="Times New Roman" w:cstheme="minorHAnsi"/>
+          <w:color w:val="333333"/>
+          <w:lang w:val="en-US"/>
+        </w:rPr>
+        <w:t xml:space="preserve">email opt-in pages </w:t>
+      </w:r>
+      <w:r>
+        <w:rPr>
+          <w:rFonts w:eastAsia="Times New Roman" w:cstheme="minorHAnsi"/>
+          <w:color w:val="333333"/>
+          <w:lang w:val="en-US"/>
+        </w:rPr>
+        <w:t>is</w:t>
+      </w:r>
+      <w:r>
+        <w:rPr>
+          <w:rFonts w:eastAsia="Times New Roman" w:cstheme="minorHAnsi"/>
+          <w:color w:val="333333"/>
+          <w:lang w:val="en-US"/>
+        </w:rPr>
+        <w:t xml:space="preserve"> provided. </w:t>
+      </w:r>
+      <w:r>
+        <w:rPr>
+          <w:rFonts w:eastAsia="Times New Roman" w:cstheme="minorHAnsi"/>
+          <w:color w:val="333333"/>
+          <w:lang w:val="en-US"/>
+        </w:rPr>
+        <w:t>A b</w:t>
+      </w:r>
+      <w:r>
+        <w:rPr>
+          <w:rFonts w:eastAsia="Times New Roman" w:cstheme="minorHAnsi"/>
+          <w:color w:val="333333"/>
+          <w:lang w:val="en-US"/>
+        </w:rPr>
+        <w:t xml:space="preserve">asic page for confirming </w:t>
+      </w:r>
+      <w:r>
+        <w:rPr>
+          <w:rFonts w:eastAsia="Times New Roman" w:cstheme="minorHAnsi"/>
+          <w:color w:val="333333"/>
+          <w:lang w:val="en-US"/>
+        </w:rPr>
+        <w:t xml:space="preserve">email </w:t>
+      </w:r>
+      <w:r>
+        <w:rPr>
+          <w:rFonts w:eastAsia="Times New Roman" w:cstheme="minorHAnsi"/>
+          <w:color w:val="333333"/>
+          <w:lang w:val="en-US"/>
+        </w:rPr>
+        <w:t>opt-out request</w:t>
+      </w:r>
+      <w:r>
+        <w:rPr>
+          <w:rFonts w:eastAsia="Times New Roman" w:cstheme="minorHAnsi"/>
+          <w:color w:val="333333"/>
+          <w:lang w:val="en-US"/>
+        </w:rPr>
+        <w:t>s</w:t>
+      </w:r>
+      <w:r>
+        <w:rPr>
+          <w:rFonts w:eastAsia="Times New Roman" w:cstheme="minorHAnsi"/>
+          <w:color w:val="333333"/>
+          <w:lang w:val="en-US"/>
+        </w:rPr>
+        <w:t xml:space="preserve"> </w:t>
+      </w:r>
+      <w:r>
+        <w:rPr>
+          <w:rFonts w:eastAsia="Times New Roman" w:cstheme="minorHAnsi"/>
+          <w:color w:val="333333"/>
+          <w:lang w:val="en-US"/>
+        </w:rPr>
+        <w:t xml:space="preserve">is </w:t>
+      </w:r>
+      <w:r>
+        <w:rPr>
+          <w:rFonts w:eastAsia="Times New Roman" w:cstheme="minorHAnsi"/>
+          <w:color w:val="333333"/>
+          <w:lang w:val="en-US"/>
+        </w:rPr>
+        <w:t>also provided. Page names are: 'eMail Conf</w:t>
+      </w:r>
+      <w:r>
+        <w:rPr>
+          <w:rFonts w:eastAsia="Times New Roman" w:cstheme="minorHAnsi"/>
+          <w:color w:val="333333"/>
+          <w:lang w:val="en-US"/>
+        </w:rPr>
+        <w:t xml:space="preserve">irmation', 'eMail Unsubscribe'.  </w:t>
+      </w:r>
+      <w:r>
+        <w:rPr>
+          <w:rFonts w:eastAsia="Times New Roman" w:cstheme="minorHAnsi"/>
+          <w:color w:val="333333"/>
+          <w:lang w:val="en-US"/>
+        </w:rPr>
+        <w:br/>
+      </w:r>
+      <w:r>
+        <w:rPr>
+          <w:rFonts w:eastAsia="Times New Roman" w:cstheme="minorHAnsi"/>
+          <w:color w:val="333333"/>
+          <w:lang w:val="en-US"/>
+        </w:rPr>
+        <w:br/>
+      </w:r>
+      <w:r>
+        <w:rPr>
+          <w:rFonts w:eastAsia="Times New Roman" w:cstheme="minorHAnsi"/>
+          <w:b/>
+          <w:color w:val="333333"/>
+          <w:u w:val="single"/>
+          <w:lang w:val="en-US"/>
+        </w:rPr>
+        <w:t>NOTE:</w:t>
+      </w:r>
+      <w:r>
+        <w:rPr>
+          <w:rFonts w:eastAsia="Times New Roman" w:cstheme="minorHAnsi"/>
+          <w:color w:val="333333"/>
+          <w:lang w:val="en-US"/>
+        </w:rPr>
+        <w:t xml:space="preserve"> </w:t>
+      </w:r>
+      <w:r>
+        <w:rPr>
+          <w:rFonts w:eastAsia="Times New Roman" w:cstheme="minorHAnsi"/>
+          <w:color w:val="333333"/>
+          <w:lang w:val="en-US"/>
+        </w:rPr>
+        <w:t xml:space="preserve"> </w:t>
+      </w:r>
+      <w:r>
+        <w:rPr>
+          <w:rFonts w:eastAsia="Times New Roman" w:cstheme="minorHAnsi"/>
+          <w:color w:val="333333"/>
+          <w:lang w:val="en-US"/>
+        </w:rPr>
+        <w:tab/>
+      </w:r>
+      <w:r>
+        <w:rPr>
+          <w:rFonts w:eastAsia="Times New Roman" w:cstheme="minorHAnsi"/>
+          <w:color w:val="333333"/>
+          <w:lang w:val="en-US"/>
+        </w:rPr>
+        <w:t xml:space="preserve">the </w:t>
+      </w:r>
+      <w:r>
+        <w:rPr>
+          <w:rFonts w:eastAsia="Times New Roman" w:cstheme="minorHAnsi"/>
+          <w:color w:val="333333"/>
+          <w:lang w:val="en-US"/>
+        </w:rPr>
+        <w:t>perma</w:t>
+      </w:r>
+      <w:r>
+        <w:rPr>
+          <w:rFonts w:eastAsia="Times New Roman" w:cstheme="minorHAnsi"/>
+          <w:color w:val="333333"/>
+          <w:lang w:val="en-US"/>
+        </w:rPr>
+        <w:t>l</w:t>
+      </w:r>
+      <w:r>
+        <w:rPr>
+          <w:rFonts w:eastAsia="Times New Roman" w:cstheme="minorHAnsi"/>
+          <w:color w:val="333333"/>
+          <w:lang w:val="en-US"/>
+        </w:rPr>
+        <w:t>inks</w:t>
+      </w:r>
+      <w:r>
+        <w:rPr>
+          <w:rFonts w:eastAsia="Times New Roman" w:cstheme="minorHAnsi"/>
+          <w:color w:val="333333"/>
+          <w:lang w:val="en-US"/>
+        </w:rPr>
+        <w:t xml:space="preserve"> setting</w:t>
+      </w:r>
+      <w:r>
+        <w:rPr>
+          <w:rFonts w:eastAsia="Times New Roman" w:cstheme="minorHAnsi"/>
+          <w:color w:val="333333"/>
+          <w:lang w:val="en-US"/>
+        </w:rPr>
+        <w:t xml:space="preserve"> must be set to "Post name"</w:t>
+      </w:r>
+      <w:r>
+        <w:rPr>
+          <w:rFonts w:eastAsia="Times New Roman" w:cstheme="minorHAnsi"/>
+          <w:color w:val="333333"/>
+          <w:lang w:val="en-US"/>
+        </w:rPr>
+        <w:t xml:space="preserve"> in admin =&gt; Settings =&gt; Permalinks</w:t>
       </w:r>
       <w:r>
         <w:rPr>
@@ -716,7 +1255,7 @@
           <w:color w:val="333333"/>
           <w:lang w:val="en-US"/>
         </w:rPr>
-        <w:t>Default pages are created for you to customize</w:t>
+        <w:t>New Database tables are created</w:t>
       </w:r>
       <w:r>
         <w:rPr>
@@ -732,7 +1271,48 @@
           <w:color w:val="333333"/>
           <w:lang w:val="en-US"/>
         </w:rPr>
-        <w:t xml:space="preserve"> Default WordPress pages are created upon activation of the plugin. Very basic confirmation of email and SMS opt-in pages are provided. Basic pages for confirming opt-out request are also provided. Page names are: 'eMail Confirmation', 'eMail Unsubscribe', 'Mobile Confirmation', and 'Mobile Unsubscribe' NOTE: permainks must be set to "Post name"</w:t>
+        <w:t xml:space="preserve"> New tables are created in the database and seeded with basic starting data in order for the plugin to operate correctly. All table names are prefixed by 'ringcentral_'</w:t>
+      </w:r>
+      <w:r>
+        <w:rPr>
+          <w:rFonts w:eastAsia="Times New Roman" w:cstheme="minorHAnsi"/>
+          <w:color w:val="333333"/>
+          <w:lang w:val="en-US"/>
+        </w:rPr>
+        <w:t xml:space="preserve"> </w:t>
+      </w:r>
+      <w:r>
+        <w:rPr>
+          <w:rFonts w:eastAsia="Times New Roman" w:cstheme="minorHAnsi"/>
+          <w:color w:val="333333"/>
+          <w:lang w:val="en-US"/>
+        </w:rPr>
+        <w:t xml:space="preserve">. The plugin drops these tables if the plugin is ever deleted, so be sure to save any data </w:t>
+      </w:r>
+      <w:r>
+        <w:rPr>
+          <w:rFonts w:eastAsia="Times New Roman" w:cstheme="minorHAnsi"/>
+          <w:color w:val="333333"/>
+          <w:lang w:val="en-US"/>
+        </w:rPr>
+        <w:lastRenderedPageBreak/>
+        <w:t>if you ever plan on deleting the plugin</w:t>
+      </w:r>
+      <w:r>
+        <w:rPr>
+          <w:rFonts w:eastAsia="Times New Roman" w:cstheme="minorHAnsi"/>
+          <w:color w:val="333333"/>
+          <w:lang w:val="en-US"/>
+        </w:rPr>
+        <w:t xml:space="preserve"> and may need the database information in the future</w:t>
+      </w:r>
+      <w:r>
+        <w:rPr>
+          <w:rFonts w:eastAsia="Times New Roman" w:cstheme="minorHAnsi"/>
+          <w:color w:val="333333"/>
+          <w:lang w:val="en-US"/>
+        </w:rPr>
+        <w:t>.</w:t>
       </w:r>
       <w:r>
         <w:rPr>
@@ -741,111 +1321,6 @@
           <w:lang w:val="en-US"/>
         </w:rPr>
         <w:br/>
-      </w:r>
-    </w:p>
-    <w:p>
-      <w:pPr>
-        <w:pStyle w:val="ListParagraph"/>
-        <w:numPr>
-          <w:ilvl w:val="0"/>
-          <w:numId w:val="3"/>
-        </w:numPr>
-        <w:shd w:val="clear" w:color="auto" w:fill="FFFFFF"/>
-        <w:spacing w:after="0" w:line="240" w:lineRule="auto"/>
-        <w:rPr>
-          <w:rFonts w:eastAsia="Times New Roman" w:cstheme="minorHAnsi"/>
-          <w:color w:val="333333"/>
-          <w:lang w:val="en-US"/>
-        </w:rPr>
-      </w:pPr>
-      <w:r>
-        <w:rPr>
-          <w:rFonts w:eastAsia="Times New Roman" w:cstheme="minorHAnsi"/>
-          <w:color w:val="333333"/>
-          <w:lang w:val="en-US"/>
-        </w:rPr>
-        <w:lastRenderedPageBreak/>
-        <w:t>New Database tables are created</w:t>
-      </w:r>
-      <w:r>
-        <w:rPr>
-          <w:rFonts w:eastAsia="Times New Roman" w:cstheme="minorHAnsi"/>
-          <w:color w:val="333333"/>
-          <w:lang w:val="en-US"/>
-        </w:rPr>
-        <w:t xml:space="preserve"> -</w:t>
-      </w:r>
-      <w:r>
-        <w:rPr>
-          <w:rFonts w:eastAsia="Times New Roman" w:cstheme="minorHAnsi"/>
-          <w:color w:val="333333"/>
-          <w:lang w:val="en-US"/>
-        </w:rPr>
-        <w:t xml:space="preserve"> New tables are created in the database and seeded with basic starting data in order for the plugin to operate correctly. All table names are prefixed by 'ringcentral_'. The plugin drops these tables if the plugin is ever deleted, so be sure to save any data if you ever plan on deleting the plugin.</w:t>
-      </w:r>
-      <w:r>
-        <w:rPr>
-          <w:rFonts w:eastAsia="Times New Roman" w:cstheme="minorHAnsi"/>
-          <w:color w:val="333333"/>
-          <w:lang w:val="en-US"/>
-        </w:rPr>
-        <w:br/>
-      </w:r>
-    </w:p>
-    <w:p>
-      <w:pPr>
-        <w:pStyle w:val="ListParagraph"/>
-        <w:numPr>
-          <w:ilvl w:val="0"/>
-          <w:numId w:val="3"/>
-        </w:numPr>
-        <w:shd w:val="clear" w:color="auto" w:fill="FFFFFF"/>
-        <w:spacing w:after="0" w:line="240" w:lineRule="auto"/>
-        <w:rPr>
-          <w:rFonts w:eastAsia="Times New Roman" w:cstheme="minorHAnsi"/>
-          <w:color w:val="333333"/>
-          <w:lang w:val="en-US"/>
-        </w:rPr>
-      </w:pPr>
-      <w:r>
-        <w:rPr>
-          <w:rFonts w:eastAsia="Times New Roman" w:cstheme="minorHAnsi"/>
-          <w:color w:val="333333"/>
-          <w:lang w:val="en-US"/>
-        </w:rPr>
-        <w:t>Team Messaging (Glip) embedded - Team Messaging (Glip) has been added as an embeddable option with width and height controls.</w:t>
-      </w:r>
-      <w:r>
-        <w:rPr>
-          <w:rFonts w:eastAsia="Times New Roman" w:cstheme="minorHAnsi"/>
-          <w:color w:val="333333"/>
-          <w:lang w:val="en-US"/>
-        </w:rPr>
-        <w:br/>
-      </w:r>
-    </w:p>
-    <w:p>
-      <w:pPr>
-        <w:pStyle w:val="ListParagraph"/>
-        <w:numPr>
-          <w:ilvl w:val="0"/>
-          <w:numId w:val="3"/>
-        </w:numPr>
-        <w:shd w:val="clear" w:color="auto" w:fill="FFFFFF"/>
-        <w:spacing w:after="0" w:line="240" w:lineRule="auto"/>
-        <w:rPr>
-          <w:rFonts w:eastAsia="Times New Roman" w:cstheme="minorHAnsi"/>
-          <w:color w:val="333333"/>
-          <w:lang w:val="en-US"/>
-        </w:rPr>
-      </w:pPr>
-      <w:r>
-        <w:rPr>
-          <w:rFonts w:eastAsia="Times New Roman" w:cstheme="minorHAnsi"/>
-          <w:color w:val="333333"/>
-          <w:lang w:val="en-US"/>
-        </w:rPr>
-        <w:t>Team Messaging (Glip) Messages - Team Messaging (Glip) messages can be posted directly to the stand-alone Messaging interface through the API.</w:t>
       </w:r>
     </w:p>
     <w:p>
@@ -880,7 +1355,13 @@
         <w:t>s</w:t>
       </w:r>
       <w:r>
-        <w:t xml:space="preserve"> “RCCP” or “RingCentral”</w:t>
+        <w:t xml:space="preserve"> “RCCP”</w:t>
+      </w:r>
+      <w:r>
+        <w:t>, “RC Free”</w:t>
+      </w:r>
+      <w:r>
+        <w:t xml:space="preserve"> or “RingCentral”</w:t>
       </w:r>
       <w:r>
         <w:t>. Install and activate the plugin as you would with any other WordPress Plugin.</w:t>
@@ -909,11 +1390,23 @@
       <w:r>
         <w:t xml:space="preserve">: </w:t>
       </w:r>
-    </w:p>
-    <w:p>
-      <w:r>
-        <w:t>https://paladin-bs.com/plugins/</w:t>
-      </w:r>
+      <w:r>
+        <w:t xml:space="preserve">    </w:t>
+      </w:r>
+      <w:hyperlink r:id="rId12" w:history="1">
+        <w:r>
+          <w:rPr>
+            <w:rStyle w:val="Hyperlink"/>
+          </w:rPr>
+          <w:t>http</w:t>
+        </w:r>
+        <w:r>
+          <w:rPr>
+            <w:rStyle w:val="Hyperlink"/>
+          </w:rPr>
+          <w:t>s://paladin-bs.com/plugins</w:t>
+        </w:r>
+      </w:hyperlink>
     </w:p>
     <w:p>
       <w:pPr>
@@ -962,7 +1455,18 @@
           <w:szCs w:val="22"/>
           <w:lang w:val="en-US"/>
         </w:rPr>
-        <w:t xml:space="preserve">As a manual process for installing the plugin you can follow these steps. </w:t>
+        <w:t>To manually</w:t>
+      </w:r>
+      <w:r>
+        <w:rPr>
+          <w:rFonts w:asciiTheme="minorHAnsi" w:hAnsiTheme="minorHAnsi" w:cstheme="minorHAnsi"/>
+          <w:b w:val="0"/>
+          <w:color w:val="221F20"/>
+          <w:sz w:val="22"/>
+          <w:szCs w:val="22"/>
+          <w:lang w:val="en-US"/>
+        </w:rPr>
+        <w:t xml:space="preserve"> install the plugin you can follow these steps. </w:t>
       </w:r>
       <w:r>
         <w:rPr>
@@ -985,29 +1489,7 @@
           <w:szCs w:val="22"/>
           <w:lang w:val="en-US"/>
         </w:rPr>
-        <w:t xml:space="preserve">Plugins =&gt; “Add New” </w:t>
-      </w:r>
-      <w:r>
-        <w:rPr>
-          <w:rFonts w:asciiTheme="minorHAnsi" w:hAnsiTheme="minorHAnsi" w:cstheme="minorHAnsi"/>
-          <w:b w:val="0"/>
-          <w:color w:val="221F20"/>
-          <w:sz w:val="22"/>
-          <w:szCs w:val="22"/>
-          <w:lang w:val="en-US"/>
-        </w:rPr>
-        <w:t xml:space="preserve">page in the admin area and click on the </w:t>
-      </w:r>
-      <w:r>
-        <w:rPr>
-          <w:rFonts w:asciiTheme="minorHAnsi" w:hAnsiTheme="minorHAnsi" w:cstheme="minorHAnsi"/>
-          <w:b w:val="0"/>
-          <w:color w:val="221F20"/>
-          <w:sz w:val="22"/>
-          <w:szCs w:val="22"/>
-          <w:lang w:val="en-US"/>
-        </w:rPr>
-        <w:t>“</w:t>
+        <w:t xml:space="preserve">Plugins </w:t>
       </w:r>
       <w:r>
         <w:rPr>
@@ -1019,7 +1501,7 @@
           <w:szCs w:val="22"/>
           <w:lang w:val="en-US"/>
         </w:rPr>
-        <w:t>Upload plugin</w:t>
+        <w:t>=</w:t>
       </w:r>
       <w:r>
         <w:rPr>
@@ -1031,7 +1513,29 @@
           <w:szCs w:val="22"/>
           <w:lang w:val="en-US"/>
         </w:rPr>
-        <w:t>”</w:t>
+        <w:t xml:space="preserve">&gt; “Add New” </w:t>
+      </w:r>
+      <w:r>
+        <w:rPr>
+          <w:rFonts w:asciiTheme="minorHAnsi" w:hAnsiTheme="minorHAnsi" w:cstheme="minorHAnsi"/>
+          <w:b w:val="0"/>
+          <w:color w:val="221F20"/>
+          <w:sz w:val="22"/>
+          <w:szCs w:val="22"/>
+          <w:lang w:val="en-US"/>
+        </w:rPr>
+        <w:t xml:space="preserve">page in the admin area and click on the </w:t>
+      </w:r>
+      <w:r>
+        <w:rPr>
+          <w:rFonts w:asciiTheme="minorHAnsi" w:hAnsiTheme="minorHAnsi" w:cstheme="minorHAnsi"/>
+          <w:b w:val="0"/>
+          <w:color w:val="221F20"/>
+          <w:sz w:val="22"/>
+          <w:szCs w:val="22"/>
+          <w:lang w:val="en-US"/>
+        </w:rPr>
+        <w:t>“</w:t>
       </w:r>
       <w:r>
         <w:rPr>
@@ -1043,62 +1547,7 @@
           <w:szCs w:val="22"/>
           <w:lang w:val="en-US"/>
         </w:rPr>
-        <w:t xml:space="preserve"> </w:t>
-      </w:r>
-      <w:r>
-        <w:rPr>
-          <w:rFonts w:asciiTheme="minorHAnsi" w:hAnsiTheme="minorHAnsi" w:cstheme="minorHAnsi"/>
-          <w:b w:val="0"/>
-          <w:color w:val="221F20"/>
-          <w:sz w:val="22"/>
-          <w:szCs w:val="22"/>
-          <w:lang w:val="en-US"/>
-        </w:rPr>
-        <w:t>button at the top of the page. A</w:t>
-      </w:r>
-      <w:r>
-        <w:rPr>
-          <w:rFonts w:asciiTheme="minorHAnsi" w:hAnsiTheme="minorHAnsi" w:cstheme="minorHAnsi"/>
-          <w:b w:val="0"/>
-          <w:color w:val="221F20"/>
-          <w:sz w:val="22"/>
-          <w:szCs w:val="22"/>
-          <w:lang w:val="en-US"/>
-        </w:rPr>
-        <w:t>f</w:t>
-      </w:r>
-      <w:r>
-        <w:rPr>
-          <w:rFonts w:asciiTheme="minorHAnsi" w:hAnsiTheme="minorHAnsi" w:cstheme="minorHAnsi"/>
-          <w:b w:val="0"/>
-          <w:color w:val="221F20"/>
-          <w:sz w:val="22"/>
-          <w:szCs w:val="22"/>
-          <w:lang w:val="en-US"/>
-        </w:rPr>
-        <w:t>ter this you will be presented with a file browsing dialog. Locate the plugin’s ZIP file you just downloaded</w:t>
-      </w:r>
-      <w:r>
-        <w:rPr>
-          <w:rFonts w:asciiTheme="minorHAnsi" w:hAnsiTheme="minorHAnsi" w:cstheme="minorHAnsi"/>
-          <w:b w:val="0"/>
-          <w:color w:val="221F20"/>
-          <w:sz w:val="22"/>
-          <w:szCs w:val="22"/>
-          <w:lang w:val="en-US"/>
-        </w:rPr>
-        <w:t xml:space="preserve">, </w:t>
-      </w:r>
-      <w:r>
-        <w:rPr>
-          <w:rFonts w:asciiTheme="minorHAnsi" w:hAnsiTheme="minorHAnsi" w:cstheme="minorHAnsi"/>
-          <w:b w:val="0"/>
-          <w:color w:val="221F20"/>
-          <w:sz w:val="22"/>
-          <w:szCs w:val="22"/>
-          <w:lang w:val="en-US"/>
-        </w:rPr>
-        <w:t>select it, and then click the “</w:t>
+        <w:t>Upload plugin</w:t>
       </w:r>
       <w:r>
         <w:rPr>
@@ -1110,7 +1559,19 @@
           <w:szCs w:val="22"/>
           <w:lang w:val="en-US"/>
         </w:rPr>
-        <w:t xml:space="preserve">Install Now” </w:t>
+        <w:t>”</w:t>
+      </w:r>
+      <w:r>
+        <w:rPr>
+          <w:rFonts w:asciiTheme="minorHAnsi" w:hAnsiTheme="minorHAnsi" w:cstheme="minorHAnsi"/>
+          <w:b w:val="0"/>
+          <w:bCs w:val="0"/>
+          <w:color w:val="221F20"/>
+          <w:sz w:val="22"/>
+          <w:szCs w:val="22"/>
+          <w:lang w:val="en-US"/>
+        </w:rPr>
+        <w:t xml:space="preserve"> </w:t>
       </w:r>
       <w:r>
         <w:rPr>
@@ -1121,7 +1582,7 @@
           <w:szCs w:val="22"/>
           <w:lang w:val="en-US"/>
         </w:rPr>
-        <w:t>button shown in Figure 1</w:t>
+        <w:t>button at the top of the page. A</w:t>
       </w:r>
       <w:r>
         <w:rPr>
@@ -1132,7 +1593,7 @@
           <w:szCs w:val="22"/>
           <w:lang w:val="en-US"/>
         </w:rPr>
-        <w:t>.</w:t>
+        <w:t>f</w:t>
       </w:r>
       <w:r>
         <w:rPr>
@@ -1143,6 +1604,84 @@
           <w:szCs w:val="22"/>
           <w:lang w:val="en-US"/>
         </w:rPr>
+        <w:t>ter this you will be presented with a file browsing dialog. Locate the plugin’s ZIP file you just downloaded</w:t>
+      </w:r>
+      <w:r>
+        <w:rPr>
+          <w:rFonts w:asciiTheme="minorHAnsi" w:hAnsiTheme="minorHAnsi" w:cstheme="minorHAnsi"/>
+          <w:b w:val="0"/>
+          <w:color w:val="221F20"/>
+          <w:sz w:val="22"/>
+          <w:szCs w:val="22"/>
+          <w:lang w:val="en-US"/>
+        </w:rPr>
+        <w:t xml:space="preserve"> called “RingCentral_free.zip</w:t>
+      </w:r>
+      <w:r>
+        <w:rPr>
+          <w:rFonts w:asciiTheme="minorHAnsi" w:hAnsiTheme="minorHAnsi" w:cstheme="minorHAnsi"/>
+          <w:b w:val="0"/>
+          <w:color w:val="221F20"/>
+          <w:sz w:val="22"/>
+          <w:szCs w:val="22"/>
+          <w:lang w:val="en-US"/>
+        </w:rPr>
+        <w:t xml:space="preserve">, </w:t>
+      </w:r>
+      <w:r>
+        <w:rPr>
+          <w:rFonts w:asciiTheme="minorHAnsi" w:hAnsiTheme="minorHAnsi" w:cstheme="minorHAnsi"/>
+          <w:b w:val="0"/>
+          <w:color w:val="221F20"/>
+          <w:sz w:val="22"/>
+          <w:szCs w:val="22"/>
+          <w:lang w:val="en-US"/>
+        </w:rPr>
+        <w:t>select it, and then click the “</w:t>
+      </w:r>
+      <w:r>
+        <w:rPr>
+          <w:rFonts w:asciiTheme="minorHAnsi" w:hAnsiTheme="minorHAnsi" w:cstheme="minorHAnsi"/>
+          <w:b w:val="0"/>
+          <w:bCs w:val="0"/>
+          <w:color w:val="221F20"/>
+          <w:sz w:val="22"/>
+          <w:szCs w:val="22"/>
+          <w:lang w:val="en-US"/>
+        </w:rPr>
+        <w:t xml:space="preserve">Install Now” </w:t>
+      </w:r>
+      <w:r>
+        <w:rPr>
+          <w:rFonts w:asciiTheme="minorHAnsi" w:hAnsiTheme="minorHAnsi" w:cstheme="minorHAnsi"/>
+          <w:b w:val="0"/>
+          <w:color w:val="221F20"/>
+          <w:sz w:val="22"/>
+          <w:szCs w:val="22"/>
+          <w:lang w:val="en-US"/>
+        </w:rPr>
+        <w:t>button shown in Figure 1</w:t>
+      </w:r>
+      <w:r>
+        <w:rPr>
+          <w:rFonts w:asciiTheme="minorHAnsi" w:hAnsiTheme="minorHAnsi" w:cstheme="minorHAnsi"/>
+          <w:b w:val="0"/>
+          <w:color w:val="221F20"/>
+          <w:sz w:val="22"/>
+          <w:szCs w:val="22"/>
+          <w:lang w:val="en-US"/>
+        </w:rPr>
+        <w:t>.</w:t>
+      </w:r>
+      <w:r>
+        <w:rPr>
+          <w:rFonts w:asciiTheme="minorHAnsi" w:hAnsiTheme="minorHAnsi" w:cstheme="minorHAnsi"/>
+          <w:b w:val="0"/>
+          <w:color w:val="221F20"/>
+          <w:sz w:val="22"/>
+          <w:szCs w:val="22"/>
+          <w:lang w:val="en-US"/>
+        </w:rPr>
         <w:br/>
       </w:r>
     </w:p>
@@ -1158,8 +1697,8 @@
         </w:rPr>
         <w:drawing>
           <wp:inline distT="0" distB="0" distL="0" distR="0">
-            <wp:extent cx="4737195" cy="1292447"/>
-            <wp:effectExtent l="19050" t="19050" r="25305" b="22003"/>
+            <wp:extent cx="4736062" cy="1199348"/>
+            <wp:effectExtent l="19050" t="19050" r="26438" b="19852"/>
             <wp:docPr id="5" name="Picture 5"/>
             <wp:cNvGraphicFramePr>
               <a:graphicFrameLocks xmlns:a="http://schemas.openxmlformats.org/drawingml/2006/main" noChangeAspect="1"/>
@@ -1174,8 +1713,7 @@
                     </pic:cNvPicPr>
                   </pic:nvPicPr>
                   <pic:blipFill>
-                    <a:blip r:embed="rId12" cstate="print"/>
-                    <a:srcRect/>
+                    <a:blip r:embed="rId13"/>
                     <a:stretch>
                       <a:fillRect/>
                     </a:stretch>
@@ -1183,7 +1721,7 @@
                   <pic:spPr bwMode="auto">
                     <a:xfrm>
                       <a:off x="0" y="0"/>
-                      <a:ext cx="4736062" cy="1292138"/>
+                      <a:ext cx="4736062" cy="1199348"/>
                     </a:xfrm>
                     <a:prstGeom prst="rect">
                       <a:avLst/>
@@ -1255,10 +1793,19 @@
         <w:lastRenderedPageBreak/>
         <w:t>The back-end</w:t>
       </w:r>
-    </w:p>
-    <w:p>
-      <w:r>
-        <w:t>Once the plugin is installed and activated you should see the new menu item as shown in figure 2</w:t>
+      <w:r>
+        <w:br/>
+      </w:r>
+    </w:p>
+    <w:p>
+      <w:r>
+        <w:t>Once the plugin is installed and activated you should see the new menu item</w:t>
+      </w:r>
+      <w:r>
+        <w:t xml:space="preserve"> in the admin dashboard</w:t>
+      </w:r>
+      <w:r>
+        <w:t xml:space="preserve"> as shown in figure 2</w:t>
       </w:r>
     </w:p>
     <w:p>
@@ -1273,8 +1820,8 @@
         </w:rPr>
         <w:drawing>
           <wp:inline distT="0" distB="0" distL="0" distR="0">
-            <wp:extent cx="1176425" cy="2524836"/>
-            <wp:effectExtent l="19050" t="0" r="4675" b="0"/>
+            <wp:extent cx="1059465" cy="2245057"/>
+            <wp:effectExtent l="19050" t="0" r="7335" b="0"/>
             <wp:docPr id="8" name="Picture 8"/>
             <wp:cNvGraphicFramePr>
               <a:graphicFrameLocks xmlns:a="http://schemas.openxmlformats.org/drawingml/2006/main" noChangeAspect="1"/>
@@ -1289,8 +1836,7 @@
                     </pic:cNvPicPr>
                   </pic:nvPicPr>
                   <pic:blipFill>
-                    <a:blip r:embed="rId13" cstate="print"/>
-                    <a:srcRect/>
+                    <a:blip r:embed="rId14"/>
                     <a:stretch>
                       <a:fillRect/>
                     </a:stretch>
@@ -1298,7 +1844,7 @@
                   <pic:spPr bwMode="auto">
                     <a:xfrm>
                       <a:off x="0" y="0"/>
-                      <a:ext cx="1176524" cy="2525048"/>
+                      <a:ext cx="1060483" cy="2247215"/>
                     </a:xfrm>
                     <a:prstGeom prst="rect">
                       <a:avLst/>
@@ -1358,12 +1904,6 @@
     </w:p>
     <w:p>
       <w:r>
-        <w:br w:type="page"/>
-      </w:r>
-    </w:p>
-    <w:p>
-      <w:r>
-        <w:lastRenderedPageBreak/>
         <w:t xml:space="preserve">The </w:t>
       </w:r>
       <w:r>
@@ -1386,9 +1926,10 @@
           <w:noProof/>
           <w:lang w:val="en-US"/>
         </w:rPr>
+        <w:lastRenderedPageBreak/>
         <w:drawing>
           <wp:inline distT="0" distB="0" distL="0" distR="0">
-            <wp:extent cx="4268163" cy="4372662"/>
+            <wp:extent cx="4269718" cy="4066869"/>
             <wp:effectExtent l="19050" t="0" r="0" b="0"/>
             <wp:docPr id="14" name="Picture 14"/>
             <wp:cNvGraphicFramePr>
@@ -1404,8 +1945,7 @@
                     </pic:cNvPicPr>
                   </pic:nvPicPr>
                   <pic:blipFill>
-                    <a:blip r:embed="rId14"/>
-                    <a:srcRect/>
+                    <a:blip r:embed="rId15"/>
                     <a:stretch>
                       <a:fillRect/>
                     </a:stretch>
@@ -1413,7 +1953,7 @@
                   <pic:spPr bwMode="auto">
                     <a:xfrm>
                       <a:off x="0" y="0"/>
-                      <a:ext cx="4269718" cy="4374255"/>
+                      <a:ext cx="4269718" cy="4066869"/>
                     </a:xfrm>
                     <a:prstGeom prst="rect">
                       <a:avLst/>
@@ -1455,7 +1995,12 @@
         <w:t xml:space="preserve">Here you will enter your </w:t>
       </w:r>
       <w:r>
-        <w:t xml:space="preserve">RingCentral credentials for either your sandbox account or your production account.  Additionally, you can toggle the generation of emails and / or SMS text messages to your subscribers list and the embedded RingCentral Phone app. </w:t>
+        <w:t xml:space="preserve">RingCentral credentials for either your sandbox account or your production account.  </w:t>
+      </w:r>
+    </w:p>
+    <w:p>
+      <w:r>
+        <w:t xml:space="preserve">Additionally, you can toggle the generation of emails and / or SMS text messages to your subscribers list and the embedded RingCentral Phone app. </w:t>
       </w:r>
       <w:r>
         <w:t xml:space="preserve"> Optionally</w:t>
@@ -1464,13 +2009,36 @@
         <w:t>, you can set a token prefix</w:t>
       </w:r>
       <w:r>
-        <w:t xml:space="preserve"> for any generated URLs that are included in your outgoing communication. This will allow for a more accurate user opt-in process for both email and SMS text messaging.</w:t>
-      </w:r>
-      <w:r>
-        <w:t xml:space="preserve"> Be sure to hover over the blue question marks for additional help on the data fields that they are connected to. You can also use the “Toggle Passwords” button to temporarily view the keys or passwords for the Client Secret Key</w:t>
-      </w:r>
-      <w:r>
-        <w:t xml:space="preserve"> and RingCentral Password fields.</w:t>
+        <w:t xml:space="preserve"> for any generated URLs that are included in your outgoing communication</w:t>
+      </w:r>
+      <w:r>
+        <w:t xml:space="preserve"> emails</w:t>
+      </w:r>
+      <w:r>
+        <w:t>. This will allow for a more accurate user opt-in process for email.</w:t>
+      </w:r>
+      <w:r>
+        <w:t xml:space="preserve"> Be sure to hover over the blue question marks for additional help on the data fields that they are connected to. You can also use the “</w:t>
+      </w:r>
+      <w:r>
+        <w:t>Reveal Keys</w:t>
+      </w:r>
+      <w:r>
+        <w:t xml:space="preserve">” button to temporarily view the </w:t>
+      </w:r>
+      <w:r>
+        <w:t xml:space="preserve">Google ReCaptcha </w:t>
+      </w:r>
+      <w:r>
+        <w:t>keys</w:t>
+      </w:r>
+      <w:r>
+        <w:t>.</w:t>
+      </w:r>
+    </w:p>
+    <w:p>
+      <w:r>
+        <w:br w:type="page"/>
       </w:r>
     </w:p>
     <w:p>
@@ -1484,6 +2052,7 @@
           <w:sz w:val="28"/>
           <w:szCs w:val="28"/>
         </w:rPr>
+        <w:lastRenderedPageBreak/>
         <w:t>NOTE:</w:t>
       </w:r>
       <w:r>
@@ -1514,10 +2083,28 @@
         <w:t xml:space="preserve"> </w:t>
       </w:r>
       <w:r>
-        <w:t>In order to get proper credentials for this plugin you will have to go to the RingCentral website to create a new developer account (for sandbox use) or a new regular account for live use.</w:t>
-      </w:r>
-      <w:r>
-        <w:t xml:space="preserve"> See Appendix A in this document for more guidance. For developer account access g</w:t>
+        <w:t>In order to get proper credentials for this plugin you will have t</w:t>
+      </w:r>
+      <w:r>
+        <w:t xml:space="preserve">o go to the RingCentral website </w:t>
+      </w:r>
+      <w:r>
+        <w:t>to create a new developer account (for sandbox use) or a new regular account for live use.</w:t>
+      </w:r>
+      <w:r>
+        <w:t xml:space="preserve"> See Appendix A in this document for more guidance. </w:t>
+      </w:r>
+      <w:r>
+        <w:t xml:space="preserve">The JWT key that is being asked for here will be created during that process. </w:t>
+      </w:r>
+      <w:r>
+        <w:br/>
+      </w:r>
+      <w:r>
+        <w:br/>
+      </w:r>
+      <w:r>
+        <w:t>For developer account access g</w:t>
       </w:r>
       <w:r>
         <w:t xml:space="preserve">o here to get started:    </w:t>
@@ -1526,6 +2113,9 @@
         <w:br/>
       </w:r>
       <w:r>
+        <w:br/>
+      </w:r>
+      <w:r>
         <w:rPr>
           <w:b/>
         </w:rPr>
@@ -1537,7 +2127,7 @@
       <w:r>
         <w:tab/>
       </w:r>
-      <w:hyperlink r:id="rId15" w:history="1">
+      <w:hyperlink r:id="rId16" w:history="1">
         <w:r>
           <w:rPr>
             <w:rStyle w:val="Hyperlink"/>
@@ -1560,7 +2150,7 @@
       <w:r>
         <w:tab/>
       </w:r>
-      <w:hyperlink r:id="rId16" w:history="1">
+      <w:hyperlink r:id="rId17" w:history="1">
         <w:r>
           <w:rPr>
             <w:rStyle w:val="Hyperlink"/>
@@ -1572,18 +2162,12 @@
         <w:t xml:space="preserve"> </w:t>
       </w:r>
     </w:p>
-    <w:p>
-      <w:r>
-        <w:lastRenderedPageBreak/>
-        <w:br w:type="page"/>
-      </w:r>
-    </w:p>
+    <w:p/>
     <w:p>
       <w:pPr>
         <w:pStyle w:val="Heading2"/>
       </w:pPr>
       <w:r>
-        <w:lastRenderedPageBreak/>
         <w:t>Subscribers</w:t>
       </w:r>
     </w:p>
@@ -1605,8 +2189,8 @@
         </w:rPr>
         <w:drawing>
           <wp:inline distT="0" distB="0" distL="0" distR="0">
-            <wp:extent cx="4919159" cy="2108818"/>
-            <wp:effectExtent l="19050" t="19050" r="14791" b="24782"/>
+            <wp:extent cx="4473765" cy="2111042"/>
+            <wp:effectExtent l="19050" t="19050" r="22035" b="22558"/>
             <wp:docPr id="17" name="Picture 17"/>
             <wp:cNvGraphicFramePr>
               <a:graphicFrameLocks xmlns:a="http://schemas.openxmlformats.org/drawingml/2006/main" noChangeAspect="1"/>
@@ -1621,8 +2205,7 @@
                     </pic:cNvPicPr>
                   </pic:nvPicPr>
                   <pic:blipFill>
-                    <a:blip r:embed="rId17" cstate="print"/>
-                    <a:srcRect/>
+                    <a:blip r:embed="rId18"/>
                     <a:stretch>
                       <a:fillRect/>
                     </a:stretch>
@@ -1630,7 +2213,7 @@
                   <pic:spPr bwMode="auto">
                     <a:xfrm>
                       <a:off x="0" y="0"/>
-                      <a:ext cx="4924346" cy="2111042"/>
+                      <a:ext cx="4473765" cy="2111042"/>
                     </a:xfrm>
                     <a:prstGeom prst="rect">
                       <a:avLst/>
@@ -1671,10 +2254,28 @@
     </w:p>
     <w:p>
       <w:r>
-        <w:t>Here you can add the subscriber’s name and either their email address or mobile phone number or both.</w:t>
-      </w:r>
-      <w:r>
-        <w:t xml:space="preserve"> The entered user will still have to opt-in to the list you are adding them to, so their data will not show up as fully added until they indeed opt-in.</w:t>
+        <w:t>Here you can add the subscriber’s name and either their email address</w:t>
+      </w:r>
+      <w:r>
+        <w:t>,</w:t>
+      </w:r>
+      <w:r>
+        <w:t xml:space="preserve"> mobile phone number</w:t>
+      </w:r>
+      <w:r>
+        <w:t>,</w:t>
+      </w:r>
+      <w:r>
+        <w:t xml:space="preserve"> or both.</w:t>
+      </w:r>
+      <w:r>
+        <w:t xml:space="preserve"> The entered user will still have to opt-in to the list you are adding them to, so their data will not show up as fully </w:t>
+      </w:r>
+      <w:r>
+        <w:t>active</w:t>
+      </w:r>
+      <w:r>
+        <w:t xml:space="preserve"> until they indeed opt-in.</w:t>
       </w:r>
     </w:p>
     <w:p>
@@ -1699,10 +2300,11 @@
           <w:noProof/>
           <w:lang w:val="en-US"/>
         </w:rPr>
+        <w:lastRenderedPageBreak/>
         <w:drawing>
           <wp:inline distT="0" distB="0" distL="0" distR="0">
-            <wp:extent cx="6674955" cy="2069057"/>
-            <wp:effectExtent l="19050" t="19050" r="11595" b="26443"/>
+            <wp:extent cx="6688786" cy="1895156"/>
+            <wp:effectExtent l="19050" t="19050" r="16814" b="9844"/>
             <wp:docPr id="20" name="Picture 20"/>
             <wp:cNvGraphicFramePr>
               <a:graphicFrameLocks xmlns:a="http://schemas.openxmlformats.org/drawingml/2006/main" noChangeAspect="1"/>
@@ -1717,8 +2319,7 @@
                     </pic:cNvPicPr>
                   </pic:nvPicPr>
                   <pic:blipFill>
-                    <a:blip r:embed="rId18" cstate="print"/>
-                    <a:srcRect/>
+                    <a:blip r:embed="rId19"/>
                     <a:stretch>
                       <a:fillRect/>
                     </a:stretch>
@@ -1726,7 +2327,7 @@
                   <pic:spPr bwMode="auto">
                     <a:xfrm>
                       <a:off x="0" y="0"/>
-                      <a:ext cx="6688786" cy="2073344"/>
+                      <a:ext cx="6688786" cy="1895156"/>
                     </a:xfrm>
                     <a:prstGeom prst="rect">
                       <a:avLst/>
@@ -1770,11 +2371,7 @@
         <w:t>Here you can see at a glance if and when your subscribers have opted in to a list.</w:t>
       </w:r>
       <w:r>
-        <w:t xml:space="preserve"> The email address for each subscriber is clickable to trigger a new email message via the “mailto” HTML directive, and the phone number for each opted in subscriber is also clickable. This will trigger an attempt to connect to </w:t>
-      </w:r>
-      <w:r>
-        <w:lastRenderedPageBreak/>
-        <w:t>the RingCentral phone app (if it’s turned on) and allows for the creation and sending of an individual SMS text message.</w:t>
+        <w:t xml:space="preserve"> The email address for each subscriber is clickable to trigger a new email message via the “mailto” HTML directive, and the phone number for each opted in subscriber is also clickable. This will trigger an attempt to connect to the RingCentral phone app (if it’s turned on) and allows for the creation and sending of an individual SMS text message.</w:t>
       </w:r>
     </w:p>
     <w:p>
@@ -1784,11 +2381,20 @@
       <w:r>
         <w:t>Widget</w:t>
       </w:r>
+      <w:r>
+        <w:t>s</w:t>
+      </w:r>
     </w:p>
     <w:p>
       <w:r>
         <w:br/>
-        <w:t xml:space="preserve">This plugin provides </w:t>
+        <w:t xml:space="preserve">This plugin </w:t>
+      </w:r>
+      <w:r>
+        <w:t xml:space="preserve">also </w:t>
+      </w:r>
+      <w:r>
+        <w:t xml:space="preserve">provides </w:t>
       </w:r>
       <w:r>
         <w:t xml:space="preserve">2 </w:t>
@@ -1809,7 +2415,25 @@
         <w:t>will allow for website visitor</w:t>
       </w:r>
       <w:r>
-        <w:t>s to sign up for your news feed (blog post) announcements when they are published. The other widget will allow your site visitors to send you a call request, that will initiate a phone call to you (if that service is available and you are online at the time of the request) . If you are not available at the time of the request the data will be saved to the database for you to view at a later time and alternately return the call if desired.</w:t>
+        <w:t>s to sign up for your news feed (</w:t>
+      </w:r>
+      <w:r>
+        <w:t xml:space="preserve">new </w:t>
+      </w:r>
+      <w:r>
+        <w:t xml:space="preserve">blog post) announcements when they are published. The other widget will allow your site visitors to send you a call </w:t>
+      </w:r>
+      <w:r>
+        <w:t>request that</w:t>
+      </w:r>
+      <w:r>
+        <w:t xml:space="preserve"> will initiate a phone call to you (if that service is available and you are online at the time of the request). If you are not available at the time of the request the data will be saved to the database for you to view at a later time and alternately </w:t>
+      </w:r>
+      <w:r>
+        <w:t xml:space="preserve">you can </w:t>
+      </w:r>
+      <w:r>
+        <w:t>return the call if desired.</w:t>
       </w:r>
     </w:p>
     <w:p>
@@ -1829,8 +2453,8 @@
         </w:rPr>
         <w:drawing>
           <wp:inline distT="0" distB="0" distL="0" distR="0">
-            <wp:extent cx="3133583" cy="2703582"/>
-            <wp:effectExtent l="19050" t="19050" r="9667" b="20568"/>
+            <wp:extent cx="3413362" cy="1798384"/>
+            <wp:effectExtent l="19050" t="19050" r="15638" b="11366"/>
             <wp:docPr id="23" name="Picture 23"/>
             <wp:cNvGraphicFramePr>
               <a:graphicFrameLocks xmlns:a="http://schemas.openxmlformats.org/drawingml/2006/main" noChangeAspect="1"/>
@@ -1845,8 +2469,7 @@
                     </pic:cNvPicPr>
                   </pic:nvPicPr>
                   <pic:blipFill>
-                    <a:blip r:embed="rId19" cstate="print"/>
-                    <a:srcRect/>
+                    <a:blip r:embed="rId20"/>
                     <a:stretch>
                       <a:fillRect/>
                     </a:stretch>
@@ -1854,7 +2477,7 @@
                   <pic:spPr bwMode="auto">
                     <a:xfrm>
                       <a:off x="0" y="0"/>
-                      <a:ext cx="3135579" cy="2705304"/>
+                      <a:ext cx="3419335" cy="1801531"/>
                     </a:xfrm>
                     <a:prstGeom prst="rect">
                       <a:avLst/>
@@ -1919,8 +2542,8 @@
         </w:rPr>
         <w:drawing>
           <wp:inline distT="0" distB="0" distL="0" distR="0">
-            <wp:extent cx="3086695" cy="3381308"/>
-            <wp:effectExtent l="38100" t="19050" r="18455" b="9592"/>
+            <wp:extent cx="3086695" cy="2847209"/>
+            <wp:effectExtent l="19050" t="19050" r="18455" b="10291"/>
             <wp:docPr id="26" name="Picture 26"/>
             <wp:cNvGraphicFramePr>
               <a:graphicFrameLocks xmlns:a="http://schemas.openxmlformats.org/drawingml/2006/main" noChangeAspect="1"/>
@@ -1935,8 +2558,7 @@
                     </pic:cNvPicPr>
                   </pic:nvPicPr>
                   <pic:blipFill>
-                    <a:blip r:embed="rId20" cstate="print"/>
-                    <a:srcRect/>
+                    <a:blip r:embed="rId21"/>
                     <a:stretch>
                       <a:fillRect/>
                     </a:stretch>
@@ -1944,7 +2566,7 @@
                   <pic:spPr bwMode="auto">
                     <a:xfrm>
                       <a:off x="0" y="0"/>
-                      <a:ext cx="3088437" cy="3383217"/>
+                      <a:ext cx="3086695" cy="2847209"/>
                     </a:xfrm>
                     <a:prstGeom prst="rect">
                       <a:avLst/>
@@ -1987,6 +2609,9 @@
       <w:r>
         <w:t>On the public side of your website your side bar should look something like figures 8 &amp; 9 with the 2 widgets added.</w:t>
       </w:r>
+      <w:r>
+        <w:t xml:space="preserve"> Both widgets will also have the Google ReCaptcha checkbox added to their respective forms if the ReCaptcha keys were properly stored in the admin settings screen for this plugin.</w:t>
+      </w:r>
     </w:p>
     <w:p>
       <w:pPr>
@@ -2000,8 +2625,8 @@
         </w:rPr>
         <w:drawing>
           <wp:inline distT="0" distB="0" distL="0" distR="0">
-            <wp:extent cx="5943600" cy="2256917"/>
-            <wp:effectExtent l="19050" t="19050" r="19050" b="10033"/>
+            <wp:extent cx="4615307" cy="2256917"/>
+            <wp:effectExtent l="19050" t="19050" r="13843" b="10033"/>
             <wp:docPr id="29" name="Picture 29"/>
             <wp:cNvGraphicFramePr>
               <a:graphicFrameLocks xmlns:a="http://schemas.openxmlformats.org/drawingml/2006/main" noChangeAspect="1"/>
@@ -2016,8 +2641,7 @@
                     </pic:cNvPicPr>
                   </pic:nvPicPr>
                   <pic:blipFill>
-                    <a:blip r:embed="rId21" cstate="print"/>
-                    <a:srcRect/>
+                    <a:blip r:embed="rId22" cstate="print"/>
                     <a:stretch>
                       <a:fillRect/>
                     </a:stretch>
@@ -2025,7 +2649,7 @@
                   <pic:spPr bwMode="auto">
                     <a:xfrm>
                       <a:off x="0" y="0"/>
-                      <a:ext cx="5943600" cy="2256917"/>
+                      <a:ext cx="4615307" cy="2256917"/>
                     </a:xfrm>
                     <a:prstGeom prst="rect">
                       <a:avLst/>
@@ -2079,8 +2703,8 @@
         <w:lastRenderedPageBreak/>
         <w:drawing>
           <wp:inline distT="0" distB="0" distL="0" distR="0">
-            <wp:extent cx="5943600" cy="2322562"/>
-            <wp:effectExtent l="19050" t="19050" r="19050" b="20588"/>
+            <wp:extent cx="4628293" cy="2322562"/>
+            <wp:effectExtent l="19050" t="19050" r="19907" b="20588"/>
             <wp:docPr id="32" name="Picture 32"/>
             <wp:cNvGraphicFramePr>
               <a:graphicFrameLocks xmlns:a="http://schemas.openxmlformats.org/drawingml/2006/main" noChangeAspect="1"/>
@@ -2095,8 +2719,7 @@
                     </pic:cNvPicPr>
                   </pic:nvPicPr>
                   <pic:blipFill>
-                    <a:blip r:embed="rId22" cstate="print"/>
-                    <a:srcRect/>
+                    <a:blip r:embed="rId23" cstate="print"/>
                     <a:stretch>
                       <a:fillRect/>
                     </a:stretch>
@@ -2104,7 +2727,7 @@
                   <pic:spPr bwMode="auto">
                     <a:xfrm>
                       <a:off x="0" y="0"/>
-                      <a:ext cx="5943600" cy="2322562"/>
+                      <a:ext cx="4628293" cy="2322562"/>
                     </a:xfrm>
                     <a:prstGeom prst="rect">
                       <a:avLst/>
@@ -2156,7 +2779,31 @@
     </w:p>
     <w:p>
       <w:r>
-        <w:t xml:space="preserve">The plugin creates 4 pages for you upon installation and activation. 2 are for the email process and 2 are for the SMS process. </w:t>
+        <w:t xml:space="preserve">The plugin creates </w:t>
+      </w:r>
+      <w:r>
+        <w:t>2</w:t>
+      </w:r>
+      <w:r>
+        <w:t xml:space="preserve"> pages for you </w:t>
+      </w:r>
+      <w:r>
+        <w:t>during</w:t>
+      </w:r>
+      <w:r>
+        <w:t xml:space="preserve"> installation and activation. </w:t>
+      </w:r>
+      <w:r>
+        <w:t>They</w:t>
+      </w:r>
+      <w:r>
+        <w:t xml:space="preserve"> are for the email </w:t>
+      </w:r>
+      <w:r>
+        <w:t xml:space="preserve">Opt-in / Opt-out </w:t>
+      </w:r>
+      <w:r>
+        <w:t xml:space="preserve">process. </w:t>
       </w:r>
     </w:p>
     <w:p>
@@ -2164,12 +2811,24 @@
         <w:pStyle w:val="Subtitle"/>
       </w:pPr>
       <w:r>
-        <w:t>Email process</w:t>
-      </w:r>
-    </w:p>
-    <w:p>
-      <w:r>
-        <w:t>The first page that is created is for the email opt-in process. It is a basic confirmation</w:t>
+        <w:t xml:space="preserve">Email </w:t>
+      </w:r>
+      <w:r>
+        <w:t xml:space="preserve">Opt-in </w:t>
+      </w:r>
+      <w:r>
+        <w:t>process</w:t>
+      </w:r>
+    </w:p>
+    <w:p>
+      <w:r>
+        <w:t>The first</w:t>
+      </w:r>
+      <w:r>
+        <w:t xml:space="preserve"> created </w:t>
+      </w:r>
+      <w:r>
+        <w:t>page is for the email opt-in process. It is a basic confirmation</w:t>
       </w:r>
       <w:r>
         <w:t xml:space="preserve"> page that can be displayed when a new subscriber completes the 2</w:t>
@@ -2181,7 +2840,25 @@
         <w:t>nd</w:t>
       </w:r>
       <w:r>
-        <w:t xml:space="preserve"> step of the opt-in process. Feel free to edit this page as desired to send a customized welcome message to your newly confirmed subscriber.</w:t>
+        <w:t xml:space="preserve"> step of the opt-in process. Feel free to edit this page as desired to </w:t>
+      </w:r>
+      <w:r>
+        <w:t>display</w:t>
+      </w:r>
+      <w:r>
+        <w:t xml:space="preserve"> a customized welcome message to your newly confirmed subscriber</w:t>
+      </w:r>
+      <w:r>
+        <w:t xml:space="preserve"> but be sure not to alter the permalink address.</w:t>
+      </w:r>
+      <w:r>
+        <w:t xml:space="preserve"> You can find </w:t>
+      </w:r>
+      <w:r>
+        <w:t>this page</w:t>
+      </w:r>
+      <w:r>
+        <w:t xml:space="preserve"> in the Admin=&gt; Pages list after the plugin is installed and activated.</w:t>
       </w:r>
     </w:p>
     <w:p>
@@ -2196,8 +2873,8 @@
         </w:rPr>
         <w:drawing>
           <wp:inline distT="0" distB="0" distL="0" distR="0">
-            <wp:extent cx="3158279" cy="2389653"/>
-            <wp:effectExtent l="19050" t="19050" r="23071" b="10647"/>
+            <wp:extent cx="3158138" cy="1819303"/>
+            <wp:effectExtent l="19050" t="19050" r="23212" b="28547"/>
             <wp:docPr id="35" name="Picture 35"/>
             <wp:cNvGraphicFramePr>
               <a:graphicFrameLocks xmlns:a="http://schemas.openxmlformats.org/drawingml/2006/main" noChangeAspect="1"/>
@@ -2212,8 +2889,7 @@
                     </pic:cNvPicPr>
                   </pic:nvPicPr>
                   <pic:blipFill>
-                    <a:blip r:embed="rId23" cstate="print"/>
-                    <a:srcRect/>
+                    <a:blip r:embed="rId24"/>
                     <a:stretch>
                       <a:fillRect/>
                     </a:stretch>
@@ -2221,7 +2897,7 @@
                   <pic:spPr bwMode="auto">
                     <a:xfrm>
                       <a:off x="0" y="0"/>
-                      <a:ext cx="3158138" cy="2389546"/>
+                      <a:ext cx="3158138" cy="1819303"/>
                     </a:xfrm>
                     <a:prstGeom prst="rect">
                       <a:avLst/>
@@ -2268,7 +2944,25 @@
     <w:p>
       <w:r>
         <w:lastRenderedPageBreak/>
-        <w:t>The second page that goes along with the email aspect of the plugin is that of a confirmation page when a subscriber un-subscribes from your list. It should look something like the image shown in figure 11.</w:t>
+        <w:t>The second page that goes along with the email aspect of the plugin is that of a confirm</w:t>
+      </w:r>
+      <w:r>
+        <w:t>ation page when a subscriber un-subscribes</w:t>
+      </w:r>
+      <w:r>
+        <w:t xml:space="preserve"> from your </w:t>
+      </w:r>
+      <w:r>
+        <w:t xml:space="preserve">distribution </w:t>
+      </w:r>
+      <w:r>
+        <w:t>list. It should look something like the image shown in figure 11.</w:t>
+      </w:r>
+      <w:r>
+        <w:t xml:space="preserve"> Again, you can edit the content of this page as desired</w:t>
+      </w:r>
+      <w:r>
+        <w:t>, but be sure not to alter the permalink address.</w:t>
       </w:r>
     </w:p>
     <w:p>
@@ -2283,8 +2977,8 @@
         </w:rPr>
         <w:drawing>
           <wp:inline distT="0" distB="0" distL="0" distR="0">
-            <wp:extent cx="3498726" cy="2477873"/>
-            <wp:effectExtent l="19050" t="19050" r="25524" b="17677"/>
+            <wp:extent cx="3496627" cy="2188365"/>
+            <wp:effectExtent l="19050" t="19050" r="27623" b="21435"/>
             <wp:docPr id="38" name="Picture 38"/>
             <wp:cNvGraphicFramePr>
               <a:graphicFrameLocks xmlns:a="http://schemas.openxmlformats.org/drawingml/2006/main" noChangeAspect="1"/>
@@ -2299,8 +2993,7 @@
                     </pic:cNvPicPr>
                   </pic:nvPicPr>
                   <pic:blipFill>
-                    <a:blip r:embed="rId24" cstate="print"/>
-                    <a:srcRect/>
+                    <a:blip r:embed="rId25"/>
                     <a:stretch>
                       <a:fillRect/>
                     </a:stretch>
@@ -2308,7 +3001,7 @@
                   <pic:spPr bwMode="auto">
                     <a:xfrm>
                       <a:off x="0" y="0"/>
-                      <a:ext cx="3496627" cy="2476387"/>
+                      <a:ext cx="3496627" cy="2188365"/>
                     </a:xfrm>
                     <a:prstGeom prst="rect">
                       <a:avLst/>
@@ -2352,7 +3045,10 @@
         <w:pStyle w:val="Subtitle"/>
       </w:pPr>
       <w:r>
-        <w:t>SMS text</w:t>
+        <w:t xml:space="preserve">SMS </w:t>
+      </w:r>
+      <w:r>
+        <w:t>2FA</w:t>
       </w:r>
       <w:r>
         <w:t xml:space="preserve"> process</w:t>
@@ -2360,12 +3056,96 @@
     </w:p>
     <w:p>
       <w:r>
-        <w:t>The same 2 processes and therefore pages are available for the SMS texting aspect of the subscribers list. Figure 12 shows the welcome page and figure 13 shows the un-subscribe message that the departing subscriber would see.</w:t>
-      </w:r>
-    </w:p>
-    <w:p>
-      <w:pPr>
-        <w:keepNext/>
+        <w:t xml:space="preserve">The processes </w:t>
+      </w:r>
+      <w:r>
+        <w:t xml:space="preserve">for opting in / out over SMS are different. Here a client will get an SMS message asking them to reply “START” to confirm the signup process. They can send “STOP” at any time in the Future to be removed from the distribution list. </w:t>
+      </w:r>
+    </w:p>
+    <w:p>
+      <w:pPr>
+        <w:pStyle w:val="Heading2"/>
+      </w:pPr>
+      <w:r>
+        <w:t xml:space="preserve">2FA for </w:t>
+      </w:r>
+      <w:r>
+        <w:t>WordPress</w:t>
+      </w:r>
+      <w:r>
+        <w:t xml:space="preserve"> Users</w:t>
+      </w:r>
+    </w:p>
+    <w:p>
+      <w:r>
+        <w:br/>
+        <w:t xml:space="preserve">In this new version of the plugin a </w:t>
+      </w:r>
+      <w:r>
+        <w:t>higher</w:t>
+      </w:r>
+      <w:r>
+        <w:t xml:space="preserve"> level of security was added that will allow for 2FA (Two-Factor Authentication) to be used during the admin login process. To add a mobile number to a user account (anyone that would access the admin area of your WordPress site be they administrators, editors, or contributors)  access the Users =&gt; All Users list on the admin dashboard and select an account to update. Roll to the bottom of the account profile page to see the section titled: “</w:t>
+      </w:r>
+      <w:r>
+        <w:t>SMS Two-Factor Authentication Settings”</w:t>
+      </w:r>
+      <w:r>
+        <w:t xml:space="preserve">. Check the “Turn on 2FA” box and then enter a valid North American mobile phone number that the selected user </w:t>
+      </w:r>
+      <w:r>
+        <w:t>has access to. The screen should look like figure 12.</w:t>
+      </w:r>
+    </w:p>
+    <w:p>
+      <w:pPr>
+        <w:ind w:left="900" w:hanging="900"/>
+      </w:pPr>
+      <w:r>
+        <w:rPr>
+          <w:b/>
+          <w:color w:val="FF0000"/>
+          <w:sz w:val="28"/>
+          <w:szCs w:val="28"/>
+        </w:rPr>
+        <w:t>NOTE:</w:t>
+      </w:r>
+      <w:r>
+        <w:rPr>
+          <w:b/>
+          <w:color w:val="FF0000"/>
+          <w:sz w:val="28"/>
+          <w:szCs w:val="28"/>
+        </w:rPr>
+        <w:t xml:space="preserve"> </w:t>
+      </w:r>
+      <w:r>
+        <w:rPr>
+          <w:b/>
+          <w:color w:val="FF0000"/>
+          <w:sz w:val="28"/>
+          <w:szCs w:val="28"/>
+        </w:rPr>
+        <w:t xml:space="preserve"> </w:t>
+      </w:r>
+      <w:r>
+        <w:rPr>
+          <w:b/>
+          <w:color w:val="FF0000"/>
+          <w:sz w:val="28"/>
+          <w:szCs w:val="28"/>
+        </w:rPr>
+        <w:t xml:space="preserve"> </w:t>
+      </w:r>
+      <w:r>
+        <w:t xml:space="preserve">This feature of sending out SMS messages and reacting to START / STOP messaging depends on the JWT key being accurately provided on the configuration screen. Be sure to follow the steps in appendix A before you start sending SMS messages. </w:t>
+      </w:r>
+      <w:r>
+        <w:br w:type="page"/>
+      </w:r>
+    </w:p>
+    <w:p>
+      <w:pPr>
         <w:jc w:val="center"/>
       </w:pPr>
       <w:r>
@@ -2373,11 +3153,12 @@
           <w:noProof/>
           <w:lang w:val="en-US"/>
         </w:rPr>
+        <w:lastRenderedPageBreak/>
         <w:drawing>
           <wp:inline distT="0" distB="0" distL="0" distR="0">
-            <wp:extent cx="3642772" cy="2423945"/>
-            <wp:effectExtent l="19050" t="19050" r="14828" b="14455"/>
-            <wp:docPr id="41" name="Picture 41"/>
+            <wp:extent cx="4060660" cy="1210294"/>
+            <wp:effectExtent l="19050" t="0" r="0" b="0"/>
+            <wp:docPr id="13" name="Picture 12" descr="figure-12.png"/>
             <wp:cNvGraphicFramePr>
               <a:graphicFrameLocks xmlns:a="http://schemas.openxmlformats.org/drawingml/2006/main" noChangeAspect="1"/>
             </wp:cNvGraphicFramePr>
@@ -2385,13 +3166,441 @@
               <a:graphicData uri="http://schemas.openxmlformats.org/drawingml/2006/picture">
                 <pic:pic xmlns:pic="http://schemas.openxmlformats.org/drawingml/2006/picture">
                   <pic:nvPicPr>
-                    <pic:cNvPr id="0" name="Picture 41"/>
+                    <pic:cNvPr id="0" name="figure-12.png"/>
+                    <pic:cNvPicPr/>
+                  </pic:nvPicPr>
+                  <pic:blipFill>
+                    <a:blip r:embed="rId26"/>
+                    <a:stretch>
+                      <a:fillRect/>
+                    </a:stretch>
+                  </pic:blipFill>
+                  <pic:spPr>
+                    <a:xfrm>
+                      <a:off x="0" y="0"/>
+                      <a:ext cx="4060660" cy="1210294"/>
+                    </a:xfrm>
+                    <a:prstGeom prst="rect">
+                      <a:avLst/>
+                    </a:prstGeom>
+                  </pic:spPr>
+                </pic:pic>
+              </a:graphicData>
+            </a:graphic>
+          </wp:inline>
+        </w:drawing>
+      </w:r>
+    </w:p>
+    <w:p>
+      <w:pPr>
+        <w:pStyle w:val="Caption"/>
+        <w:jc w:val="center"/>
+      </w:pPr>
+      <w:r>
+        <w:t xml:space="preserve">Figure </w:t>
+      </w:r>
+      <w:fldSimple w:instr=" SEQ Figure \* ARABIC ">
+        <w:r>
+          <w:rPr>
+            <w:noProof/>
+          </w:rPr>
+          <w:t>12</w:t>
+        </w:r>
+      </w:fldSimple>
+    </w:p>
+    <w:p>
+      <w:r>
+        <w:t xml:space="preserve">After you provide a valid phone number and turn on the checkbox a new link appears “Send 6 digit validation code” to the right of the phone number. Click on this link to send </w:t>
+      </w:r>
+      <w:r>
+        <w:t>a randomized code, 6 digits long,</w:t>
+      </w:r>
+      <w:r>
+        <w:t xml:space="preserve"> to the provided </w:t>
+      </w:r>
+      <w:r>
+        <w:t xml:space="preserve">mobile </w:t>
+      </w:r>
+      <w:r>
+        <w:t xml:space="preserve">number. When this is done, the </w:t>
+      </w:r>
+      <w:r>
+        <w:t xml:space="preserve">profile </w:t>
+      </w:r>
+      <w:r>
+        <w:t>page refreshes and a new data entry box appears ready to accept the code. Figure 13 shows this.</w:t>
+      </w:r>
+    </w:p>
+    <w:p>
+      <w:pPr>
+        <w:jc w:val="center"/>
+      </w:pPr>
+      <w:r>
+        <w:rPr>
+          <w:noProof/>
+          <w:lang w:val="en-US"/>
+        </w:rPr>
+        <w:drawing>
+          <wp:inline distT="0" distB="0" distL="0" distR="0">
+            <wp:extent cx="4228276" cy="1663929"/>
+            <wp:effectExtent l="19050" t="0" r="824" b="0"/>
+            <wp:docPr id="15" name="Picture 12" descr="figure-12.png"/>
+            <wp:cNvGraphicFramePr>
+              <a:graphicFrameLocks xmlns:a="http://schemas.openxmlformats.org/drawingml/2006/main" noChangeAspect="1"/>
+            </wp:cNvGraphicFramePr>
+            <a:graphic xmlns:a="http://schemas.openxmlformats.org/drawingml/2006/main">
+              <a:graphicData uri="http://schemas.openxmlformats.org/drawingml/2006/picture">
+                <pic:pic xmlns:pic="http://schemas.openxmlformats.org/drawingml/2006/picture">
+                  <pic:nvPicPr>
+                    <pic:cNvPr id="0" name="figure-12.png"/>
+                    <pic:cNvPicPr/>
+                  </pic:nvPicPr>
+                  <pic:blipFill>
+                    <a:blip r:embed="rId27"/>
+                    <a:stretch>
+                      <a:fillRect/>
+                    </a:stretch>
+                  </pic:blipFill>
+                  <pic:spPr>
+                    <a:xfrm>
+                      <a:off x="0" y="0"/>
+                      <a:ext cx="4228276" cy="1663929"/>
+                    </a:xfrm>
+                    <a:prstGeom prst="rect">
+                      <a:avLst/>
+                    </a:prstGeom>
+                  </pic:spPr>
+                </pic:pic>
+              </a:graphicData>
+            </a:graphic>
+          </wp:inline>
+        </w:drawing>
+      </w:r>
+    </w:p>
+    <w:p>
+      <w:pPr>
+        <w:pStyle w:val="Caption"/>
+        <w:jc w:val="center"/>
+      </w:pPr>
+      <w:r>
+        <w:t xml:space="preserve">Figure </w:t>
+      </w:r>
+      <w:fldSimple w:instr=" SEQ Figure \* ARABIC ">
+        <w:r>
+          <w:rPr>
+            <w:noProof/>
+          </w:rPr>
+          <w:t>13</w:t>
+        </w:r>
+      </w:fldSimple>
+    </w:p>
+    <w:p>
+      <w:r>
+        <w:t>The warning message “</w:t>
+      </w:r>
+      <w:r>
+        <w:rPr>
+          <w:b/>
+          <w:color w:val="FF0000"/>
+        </w:rPr>
+        <w:t xml:space="preserve">PIN was NOT yet </w:t>
+      </w:r>
+      <w:r>
+        <w:rPr>
+          <w:b/>
+          <w:color w:val="FF0000"/>
+        </w:rPr>
+        <w:t>validated!</w:t>
+      </w:r>
+      <w:r>
+        <w:t xml:space="preserve">” will display until the “Verify 6 digit code” link is clicked and the </w:t>
+      </w:r>
+      <w:r>
+        <w:t xml:space="preserve">correct </w:t>
+      </w:r>
+      <w:r>
+        <w:t>matching number is keyed in. Once the correct matching code is provided the screen will refresh again and the “</w:t>
+      </w:r>
+      <w:r>
+        <w:t>Entered mobile number has been 2FA validated</w:t>
+      </w:r>
+      <w:r>
+        <w:t>”</w:t>
+      </w:r>
+      <w:r>
+        <w:t xml:space="preserve"> message will appear as in figure 14.</w:t>
+      </w:r>
+    </w:p>
+    <w:p>
+      <w:pPr>
+        <w:jc w:val="center"/>
+      </w:pPr>
+      <w:r>
+        <w:rPr>
+          <w:noProof/>
+          <w:lang w:val="en-US"/>
+        </w:rPr>
+        <w:drawing>
+          <wp:inline distT="0" distB="0" distL="0" distR="0">
+            <wp:extent cx="4422934" cy="1641388"/>
+            <wp:effectExtent l="19050" t="0" r="0" b="0"/>
+            <wp:docPr id="16" name="Picture 12" descr="figure-12.png"/>
+            <wp:cNvGraphicFramePr>
+              <a:graphicFrameLocks xmlns:a="http://schemas.openxmlformats.org/drawingml/2006/main" noChangeAspect="1"/>
+            </wp:cNvGraphicFramePr>
+            <a:graphic xmlns:a="http://schemas.openxmlformats.org/drawingml/2006/main">
+              <a:graphicData uri="http://schemas.openxmlformats.org/drawingml/2006/picture">
+                <pic:pic xmlns:pic="http://schemas.openxmlformats.org/drawingml/2006/picture">
+                  <pic:nvPicPr>
+                    <pic:cNvPr id="0" name="figure-12.png"/>
+                    <pic:cNvPicPr/>
+                  </pic:nvPicPr>
+                  <pic:blipFill>
+                    <a:blip r:embed="rId28"/>
+                    <a:stretch>
+                      <a:fillRect/>
+                    </a:stretch>
+                  </pic:blipFill>
+                  <pic:spPr>
+                    <a:xfrm>
+                      <a:off x="0" y="0"/>
+                      <a:ext cx="4422934" cy="1641388"/>
+                    </a:xfrm>
+                    <a:prstGeom prst="rect">
+                      <a:avLst/>
+                    </a:prstGeom>
+                  </pic:spPr>
+                </pic:pic>
+              </a:graphicData>
+            </a:graphic>
+          </wp:inline>
+        </w:drawing>
+      </w:r>
+    </w:p>
+    <w:p>
+      <w:pPr>
+        <w:pStyle w:val="Caption"/>
+        <w:jc w:val="center"/>
+      </w:pPr>
+      <w:r>
+        <w:t xml:space="preserve">Figure </w:t>
+      </w:r>
+      <w:fldSimple w:instr=" SEQ Figure \* ARABIC ">
+        <w:r>
+          <w:rPr>
+            <w:noProof/>
+          </w:rPr>
+          <w:t>14</w:t>
+        </w:r>
+      </w:fldSimple>
+    </w:p>
+    <w:p>
+      <w:r>
+        <w:t xml:space="preserve">This is now a user account that will be 2FA tested each time they attempt to login to the admin area of your WordPress site. The challenge screen will look like that shown in figure 15, which will appear after the user provides their username and password credentials. </w:t>
+      </w:r>
+    </w:p>
+    <w:p>
+      <w:pPr>
+        <w:jc w:val="center"/>
+      </w:pPr>
+      <w:r>
+        <w:rPr>
+          <w:noProof/>
+          <w:lang w:val="en-US"/>
+        </w:rPr>
+        <w:lastRenderedPageBreak/>
+        <w:drawing>
+          <wp:inline distT="0" distB="0" distL="0" distR="0">
+            <wp:extent cx="1832178" cy="2021213"/>
+            <wp:effectExtent l="19050" t="0" r="0" b="0"/>
+            <wp:docPr id="18" name="Picture 12" descr="figure-12.png"/>
+            <wp:cNvGraphicFramePr>
+              <a:graphicFrameLocks xmlns:a="http://schemas.openxmlformats.org/drawingml/2006/main" noChangeAspect="1"/>
+            </wp:cNvGraphicFramePr>
+            <a:graphic xmlns:a="http://schemas.openxmlformats.org/drawingml/2006/main">
+              <a:graphicData uri="http://schemas.openxmlformats.org/drawingml/2006/picture">
+                <pic:pic xmlns:pic="http://schemas.openxmlformats.org/drawingml/2006/picture">
+                  <pic:nvPicPr>
+                    <pic:cNvPr id="0" name="figure-12.png"/>
+                    <pic:cNvPicPr/>
+                  </pic:nvPicPr>
+                  <pic:blipFill>
+                    <a:blip r:embed="rId29"/>
+                    <a:stretch>
+                      <a:fillRect/>
+                    </a:stretch>
+                  </pic:blipFill>
+                  <pic:spPr>
+                    <a:xfrm>
+                      <a:off x="0" y="0"/>
+                      <a:ext cx="1832178" cy="2021213"/>
+                    </a:xfrm>
+                    <a:prstGeom prst="rect">
+                      <a:avLst/>
+                    </a:prstGeom>
+                  </pic:spPr>
+                </pic:pic>
+              </a:graphicData>
+            </a:graphic>
+          </wp:inline>
+        </w:drawing>
+      </w:r>
+    </w:p>
+    <w:p>
+      <w:pPr>
+        <w:pStyle w:val="Caption"/>
+        <w:jc w:val="center"/>
+      </w:pPr>
+      <w:r>
+        <w:t xml:space="preserve">Figure </w:t>
+      </w:r>
+      <w:fldSimple w:instr=" SEQ Figure \* ARABIC ">
+        <w:r>
+          <w:rPr>
+            <w:noProof/>
+          </w:rPr>
+          <w:t>15</w:t>
+        </w:r>
+      </w:fldSimple>
+    </w:p>
+    <w:p/>
+    <w:p>
+      <w:pPr>
+        <w:pStyle w:val="Heading2"/>
+      </w:pPr>
+      <w:r>
+        <w:t>Support</w:t>
+      </w:r>
+      <w:r>
+        <w:br/>
+      </w:r>
+    </w:p>
+    <w:p>
+      <w:r>
+        <w:t xml:space="preserve">For RingCentral specific issues go to: </w:t>
+      </w:r>
+      <w:hyperlink r:id="rId30" w:history="1">
+        <w:r>
+          <w:rPr>
+            <w:rStyle w:val="Hyperlink"/>
+          </w:rPr>
+          <w:t>https://support.ringcentral.com</w:t>
+        </w:r>
+      </w:hyperlink>
+    </w:p>
+    <w:p>
+      <w:r>
+        <w:t xml:space="preserve">For Plugin support or bug reporting contact Paladin Business Solutions here: </w:t>
+      </w:r>
+      <w:r>
+        <w:br/>
+      </w:r>
+      <w:hyperlink r:id="rId31" w:history="1">
+        <w:r>
+          <w:rPr>
+            <w:rStyle w:val="Hyperlink"/>
+          </w:rPr>
+          <w:t>https://paladin-bs.com/contact</w:t>
+        </w:r>
+      </w:hyperlink>
+    </w:p>
+    <w:p>
+      <w:pPr>
+        <w:pStyle w:val="Heading2"/>
+      </w:pPr>
+    </w:p>
+    <w:p>
+      <w:r>
+        <w:br w:type="page"/>
+      </w:r>
+    </w:p>
+    <w:p/>
+    <w:p>
+      <w:pPr>
+        <w:pStyle w:val="Heading1"/>
+        <w:jc w:val="center"/>
+      </w:pPr>
+    </w:p>
+    <w:p/>
+    <w:p/>
+    <w:p>
+      <w:pPr>
+        <w:pStyle w:val="Heading1"/>
+        <w:jc w:val="center"/>
+      </w:pPr>
+    </w:p>
+    <w:p>
+      <w:pPr>
+        <w:pStyle w:val="Heading1"/>
+        <w:jc w:val="center"/>
+      </w:pPr>
+      <w:r>
+        <w:t>APPENDIX “A”</w:t>
+      </w:r>
+    </w:p>
+    <w:p>
+      <w:pPr>
+        <w:rPr>
+          <w:rFonts w:asciiTheme="majorHAnsi" w:eastAsiaTheme="majorEastAsia" w:hAnsiTheme="majorHAnsi" w:cstheme="majorBidi"/>
+          <w:color w:val="365F91" w:themeColor="accent1" w:themeShade="BF"/>
+          <w:sz w:val="28"/>
+          <w:szCs w:val="28"/>
+        </w:rPr>
+      </w:pPr>
+      <w:r>
+        <w:br w:type="page"/>
+      </w:r>
+    </w:p>
+    <w:p>
+      <w:r>
+        <w:lastRenderedPageBreak/>
+        <w:t xml:space="preserve">Go to </w:t>
+      </w:r>
+      <w:hyperlink r:id="rId32" w:history="1">
+        <w:r>
+          <w:rPr>
+            <w:rStyle w:val="Hyperlink"/>
+          </w:rPr>
+          <w:t>developers.ringcentral.com</w:t>
+        </w:r>
+      </w:hyperlink>
+      <w:r>
+        <w:t xml:space="preserve"> and select “Sign up” in the top right corner to begin the process of setting up a new developers account. </w:t>
+      </w:r>
+    </w:p>
+    <w:p>
+      <w:r>
+        <w:t>In the RingCentral Developer platform you can create your JWT Key for use within the WordPress plugin. Once you have signed in to the developer platform simply click on your profile name to access the pull-down menu. Click on “Credentials” as shown in figure A-1. </w:t>
+      </w:r>
+    </w:p>
+    <w:p>
+      <w:pPr>
+        <w:jc w:val="center"/>
+      </w:pPr>
+      <w:r>
+        <w:rPr>
+          <w:noProof/>
+          <w:bdr w:val="none" w:sz="0" w:space="0" w:color="auto" w:frame="1"/>
+        </w:rPr>
+        <w:drawing>
+          <wp:inline distT="0" distB="0" distL="0" distR="0">
+            <wp:extent cx="3323229" cy="1334351"/>
+            <wp:effectExtent l="19050" t="0" r="0" b="0"/>
+            <wp:docPr id="24" name="Picture 2" descr="https://lh3.googleusercontent.com/y2sdeBlYtJ227LXT8bANKtKX9w97SRsO369JpaZbZSY8_jZdTLi-PZXTsEwJ30L-clkh3rAmywajvTS0qSdYFOid8JeZK9Y9upeUpRTJeqraypvDhtSYjwcN5MiQSn2BaZ-MCjX0O8W9jpIbZIPTrVk"/>
+            <wp:cNvGraphicFramePr>
+              <a:graphicFrameLocks xmlns:a="http://schemas.openxmlformats.org/drawingml/2006/main" noChangeAspect="1"/>
+            </wp:cNvGraphicFramePr>
+            <a:graphic xmlns:a="http://schemas.openxmlformats.org/drawingml/2006/main">
+              <a:graphicData uri="http://schemas.openxmlformats.org/drawingml/2006/picture">
+                <pic:pic xmlns:pic="http://schemas.openxmlformats.org/drawingml/2006/picture">
+                  <pic:nvPicPr>
+                    <pic:cNvPr id="0" name="Picture 2" descr="https://lh3.googleusercontent.com/y2sdeBlYtJ227LXT8bANKtKX9w97SRsO369JpaZbZSY8_jZdTLi-PZXTsEwJ30L-clkh3rAmywajvTS0qSdYFOid8JeZK9Y9upeUpRTJeqraypvDhtSYjwcN5MiQSn2BaZ-MCjX0O8W9jpIbZIPTrVk"/>
                     <pic:cNvPicPr>
                       <a:picLocks noChangeAspect="1" noChangeArrowheads="1"/>
                     </pic:cNvPicPr>
                   </pic:nvPicPr>
                   <pic:blipFill>
-                    <a:blip r:embed="rId25" cstate="print"/>
+                    <a:blip r:embed="rId33"/>
                     <a:srcRect/>
                     <a:stretch>
                       <a:fillRect/>
@@ -2400,186 +3609,7 @@
                   <pic:spPr bwMode="auto">
                     <a:xfrm>
                       <a:off x="0" y="0"/>
-                      <a:ext cx="3642632" cy="2423852"/>
-                    </a:xfrm>
-                    <a:prstGeom prst="rect">
-                      <a:avLst/>
-                    </a:prstGeom>
-                    <a:noFill/>
-                    <a:ln w="9525">
-                      <a:solidFill>
-                        <a:schemeClr val="accent1"/>
-                      </a:solidFill>
-                      <a:miter lim="800000"/>
-                      <a:headEnd/>
-                      <a:tailEnd/>
-                    </a:ln>
-                  </pic:spPr>
-                </pic:pic>
-              </a:graphicData>
-            </a:graphic>
-          </wp:inline>
-        </w:drawing>
-      </w:r>
-    </w:p>
-    <w:p>
-      <w:pPr>
-        <w:pStyle w:val="Caption"/>
-        <w:jc w:val="center"/>
-      </w:pPr>
-      <w:r>
-        <w:t xml:space="preserve">Figure </w:t>
-      </w:r>
-      <w:fldSimple w:instr=" SEQ Figure \* ARABIC ">
-        <w:r>
-          <w:rPr>
-            <w:noProof/>
-          </w:rPr>
-          <w:t>12</w:t>
-        </w:r>
-      </w:fldSimple>
-    </w:p>
-    <w:p>
-      <w:r>
-        <w:br w:type="page"/>
-      </w:r>
-    </w:p>
-    <w:p>
-      <w:pPr>
-        <w:keepNext/>
-        <w:jc w:val="center"/>
-      </w:pPr>
-      <w:r>
-        <w:rPr>
-          <w:noProof/>
-          <w:lang w:val="en-US"/>
-        </w:rPr>
-        <w:lastRenderedPageBreak/>
-        <w:drawing>
-          <wp:inline distT="0" distB="0" distL="0" distR="0">
-            <wp:extent cx="3710671" cy="2281116"/>
-            <wp:effectExtent l="19050" t="19050" r="23129" b="23934"/>
-            <wp:docPr id="44" name="Picture 44"/>
-            <wp:cNvGraphicFramePr>
-              <a:graphicFrameLocks xmlns:a="http://schemas.openxmlformats.org/drawingml/2006/main" noChangeAspect="1"/>
-            </wp:cNvGraphicFramePr>
-            <a:graphic xmlns:a="http://schemas.openxmlformats.org/drawingml/2006/main">
-              <a:graphicData uri="http://schemas.openxmlformats.org/drawingml/2006/picture">
-                <pic:pic xmlns:pic="http://schemas.openxmlformats.org/drawingml/2006/picture">
-                  <pic:nvPicPr>
-                    <pic:cNvPr id="0" name="Picture 44"/>
-                    <pic:cNvPicPr>
-                      <a:picLocks noChangeAspect="1" noChangeArrowheads="1"/>
-                    </pic:cNvPicPr>
-                  </pic:nvPicPr>
-                  <pic:blipFill>
-                    <a:blip r:embed="rId26" cstate="print"/>
-                    <a:srcRect/>
-                    <a:stretch>
-                      <a:fillRect/>
-                    </a:stretch>
-                  </pic:blipFill>
-                  <pic:spPr bwMode="auto">
-                    <a:xfrm>
-                      <a:off x="0" y="0"/>
-                      <a:ext cx="3710772" cy="2281178"/>
-                    </a:xfrm>
-                    <a:prstGeom prst="rect">
-                      <a:avLst/>
-                    </a:prstGeom>
-                    <a:noFill/>
-                    <a:ln w="9525">
-                      <a:solidFill>
-                        <a:schemeClr val="accent1"/>
-                      </a:solidFill>
-                      <a:miter lim="800000"/>
-                      <a:headEnd/>
-                      <a:tailEnd/>
-                    </a:ln>
-                  </pic:spPr>
-                </pic:pic>
-              </a:graphicData>
-            </a:graphic>
-          </wp:inline>
-        </w:drawing>
-      </w:r>
-    </w:p>
-    <w:p>
-      <w:pPr>
-        <w:pStyle w:val="Caption"/>
-        <w:jc w:val="center"/>
-      </w:pPr>
-      <w:r>
-        <w:t xml:space="preserve">Figure </w:t>
-      </w:r>
-      <w:fldSimple w:instr=" SEQ Figure \* ARABIC ">
-        <w:r>
-          <w:rPr>
-            <w:noProof/>
-          </w:rPr>
-          <w:t>13</w:t>
-        </w:r>
-      </w:fldSimple>
-    </w:p>
-    <w:p>
-      <w:pPr>
-        <w:pStyle w:val="Heading2"/>
-      </w:pPr>
-      <w:r>
-        <w:t>Team Messaging (Glip) features</w:t>
-      </w:r>
-    </w:p>
-    <w:p>
-      <w:r>
-        <w:br/>
-      </w:r>
-      <w:r>
-        <w:t xml:space="preserve">New to version 1.4.0 is the inclusion of Team Messaging (Glip) features. These can be turned on / off on the settings page, see figure 3 above.  </w:t>
-      </w:r>
-    </w:p>
-    <w:p>
-      <w:r>
-        <w:t>The first part of the Team Messaging portion of this plugin is accessed by the RCCP Free-&gt;Send a Team Message menu option. The following screen (figure 14) should appear:</w:t>
-      </w:r>
-    </w:p>
-    <w:p>
-      <w:pPr>
-        <w:keepNext/>
-        <w:jc w:val="center"/>
-      </w:pPr>
-      <w:r>
-        <w:rPr>
-          <w:noProof/>
-          <w:lang w:val="en-US"/>
-        </w:rPr>
-        <w:drawing>
-          <wp:inline distT="0" distB="0" distL="0" distR="0">
-            <wp:extent cx="4353636" cy="2627994"/>
-            <wp:effectExtent l="19050" t="0" r="8814" b="0"/>
-            <wp:docPr id="6" name="Picture 17"/>
-            <wp:cNvGraphicFramePr>
-              <a:graphicFrameLocks xmlns:a="http://schemas.openxmlformats.org/drawingml/2006/main" noChangeAspect="1"/>
-            </wp:cNvGraphicFramePr>
-            <a:graphic xmlns:a="http://schemas.openxmlformats.org/drawingml/2006/main">
-              <a:graphicData uri="http://schemas.openxmlformats.org/drawingml/2006/picture">
-                <pic:pic xmlns:pic="http://schemas.openxmlformats.org/drawingml/2006/picture">
-                  <pic:nvPicPr>
-                    <pic:cNvPr id="0" name="Picture 17"/>
-                    <pic:cNvPicPr>
-                      <a:picLocks noChangeAspect="1" noChangeArrowheads="1"/>
-                    </pic:cNvPicPr>
-                  </pic:nvPicPr>
-                  <pic:blipFill>
-                    <a:blip r:embed="rId27"/>
-                    <a:srcRect/>
-                    <a:stretch>
-                      <a:fillRect/>
-                    </a:stretch>
-                  </pic:blipFill>
-                  <pic:spPr bwMode="auto">
-                    <a:xfrm>
-                      <a:off x="0" y="0"/>
-                      <a:ext cx="4352595" cy="2627365"/>
+                      <a:ext cx="3320879" cy="1333408"/>
                     </a:xfrm>
                     <a:prstGeom prst="rect">
                       <a:avLst/>
@@ -2605,46 +3635,29 @@
         <w:jc w:val="center"/>
       </w:pPr>
       <w:r>
-        <w:t xml:space="preserve">Figure </w:t>
-      </w:r>
-      <w:fldSimple w:instr=" SEQ Figure \* ARABIC ">
-        <w:r>
-          <w:rPr>
-            <w:noProof/>
-          </w:rPr>
-          <w:t>14</w:t>
-        </w:r>
-      </w:fldSimple>
-    </w:p>
-    <w:p>
-      <w:r>
-        <w:t>Here the RingCentral API is directed to connect to the Team Messag</w:t>
-      </w:r>
-      <w:r>
-        <w:t xml:space="preserve">ing tool and return all the group chats that the current user has access to. These are then listed in the Available Team Chats drop down list. The chat area is then used to type in your desired message and then the text message can be sent to the selected team chat. </w:t>
-      </w:r>
-    </w:p>
-    <w:p>
-      <w:r>
-        <w:lastRenderedPageBreak/>
-        <w:t>The next feature of the Team Messaging additional features can be reached with the RCCP Free-&gt;Embedded Team Messaging menu option. This page should look similar to that shown in figure 15.</w:t>
-      </w:r>
-    </w:p>
-    <w:p>
-      <w:pPr>
-        <w:keepNext/>
+        <w:t>Figure A-1</w:t>
+      </w:r>
+    </w:p>
+    <w:p>
+      <w:r>
+        <w:t>Once inside the Credentials area you can either update any existing JWT key information or create a new JWT key. To create a new key select the “Create JWT” button and you should see a screen similar to that of figure A-2.   </w:t>
+      </w:r>
+    </w:p>
+    <w:p>
+      <w:pPr>
+        <w:pStyle w:val="Caption"/>
         <w:jc w:val="center"/>
       </w:pPr>
       <w:r>
         <w:rPr>
           <w:noProof/>
-          <w:lang w:val="en-US"/>
+          <w:bdr w:val="single" w:sz="8" w:space="0" w:color="000000" w:frame="1"/>
         </w:rPr>
         <w:drawing>
           <wp:inline distT="0" distB="0" distL="0" distR="0">
-            <wp:extent cx="5167100" cy="2407433"/>
+            <wp:extent cx="3474777" cy="2952596"/>
             <wp:effectExtent l="19050" t="0" r="0" b="0"/>
-            <wp:docPr id="7" name="Picture 20"/>
+            <wp:docPr id="22" name="Picture 3" descr="https://lh4.googleusercontent.com/MZBpms7BIBSC3caPETjWJhZVjsHJgTJR4RNJa97yNuAqIxG51gafLBXLG5dlPE-MBsnfkpjiw_t1SD2HVo8Bhbfxg3ZRTNISs2gM4iqE4VFPkmF2xlAH1EKPqEKaX9QhFYZf_1sGswOSDbljuGAUZ8o"/>
             <wp:cNvGraphicFramePr>
               <a:graphicFrameLocks xmlns:a="http://schemas.openxmlformats.org/drawingml/2006/main" noChangeAspect="1"/>
             </wp:cNvGraphicFramePr>
@@ -2652,13 +3665,13 @@
               <a:graphicData uri="http://schemas.openxmlformats.org/drawingml/2006/picture">
                 <pic:pic xmlns:pic="http://schemas.openxmlformats.org/drawingml/2006/picture">
                   <pic:nvPicPr>
-                    <pic:cNvPr id="0" name="Picture 20"/>
+                    <pic:cNvPr id="0" name="Picture 3" descr="https://lh4.googleusercontent.com/MZBpms7BIBSC3caPETjWJhZVjsHJgTJR4RNJa97yNuAqIxG51gafLBXLG5dlPE-MBsnfkpjiw_t1SD2HVo8Bhbfxg3ZRTNISs2gM4iqE4VFPkmF2xlAH1EKPqEKaX9QhFYZf_1sGswOSDbljuGAUZ8o"/>
                     <pic:cNvPicPr>
                       <a:picLocks noChangeAspect="1" noChangeArrowheads="1"/>
                     </pic:cNvPicPr>
                   </pic:nvPicPr>
                   <pic:blipFill>
-                    <a:blip r:embed="rId28"/>
+                    <a:blip r:embed="rId34"/>
                     <a:srcRect/>
                     <a:stretch>
                       <a:fillRect/>
@@ -2667,7 +3680,7 @@
                   <pic:spPr bwMode="auto">
                     <a:xfrm>
                       <a:off x="0" y="0"/>
-                      <a:ext cx="5165864" cy="2406857"/>
+                      <a:ext cx="3474659" cy="2952496"/>
                     </a:xfrm>
                     <a:prstGeom prst="rect">
                       <a:avLst/>
@@ -2686,6 +3699,37 @@
           </wp:inline>
         </w:drawing>
       </w:r>
+      <w:r>
+        <w:br/>
+      </w:r>
+      <w:r>
+        <w:br/>
+        <w:t>Figure A-2</w:t>
+      </w:r>
+    </w:p>
+    <w:p>
+      <w:r>
+        <w:t>Here you can give the Key a descriptive label for easy identification going forward</w:t>
+      </w:r>
+      <w:r>
+        <w:t>. “RingCentral WordPress Plugin” for example</w:t>
+      </w:r>
+      <w:r>
+        <w:t xml:space="preserve">, select the environment where you will be using the key (“Sandbox” or “Production”), designate what apps will have access to the key, and finally, set an expiration date on the key if desired. Since you are only creating a JWT key for a specific application, this WordPress Plugin, select the checkbox “Only specific apps of my choice” and provide the Client ID code for the particular </w:t>
+      </w:r>
+      <w:r>
+        <w:lastRenderedPageBreak/>
+        <w:t>app.  Figure A-3 shows th</w:t>
+      </w:r>
+      <w:r>
+        <w:t>e entering of the Client ID</w:t>
+      </w:r>
+      <w:r>
+        <w:t>.</w:t>
+      </w:r>
+      <w:r>
+        <w:t xml:space="preserve"> There is no real reason to enter an expiration date unless you want to manually regenerate the JWT key on a regular basis for added security or you are only setting up the WordPress plugin for a set period of time.</w:t>
+      </w:r>
     </w:p>
     <w:p>
       <w:pPr>
@@ -2693,509 +3737,15 @@
         <w:jc w:val="center"/>
       </w:pPr>
       <w:r>
-        <w:t xml:space="preserve">Figure </w:t>
-      </w:r>
-      <w:fldSimple w:instr=" SEQ Figure \* ARABIC ">
-        <w:r>
-          <w:rPr>
-            <w:noProof/>
-          </w:rPr>
-          <w:t>15</w:t>
-        </w:r>
-      </w:fldSimple>
-    </w:p>
-    <w:p>
-      <w:r>
-        <w:t xml:space="preserve">Here you can directly interface with any of the account’s active team chats. With the Team Messaging area selected (1) you can then directly type in your chat text, send the text, and view any chat text posted by other members of that Team Chat. </w:t>
-      </w:r>
-      <w:r>
-        <w:t>You can set the pixel width and height for the embedded chat box for the Team Messaging interface</w:t>
-      </w:r>
-      <w:r>
-        <w:t xml:space="preserve"> on the settings page</w:t>
-      </w:r>
-      <w:r>
-        <w:t>,</w:t>
-      </w:r>
-      <w:r>
-        <w:t xml:space="preserve"> </w:t>
-      </w:r>
-      <w:r>
-        <w:t>see figure 3 above</w:t>
-      </w:r>
-      <w:r>
-        <w:t xml:space="preserve">. </w:t>
-      </w:r>
-    </w:p>
-    <w:p>
-      <w:pPr>
-        <w:pStyle w:val="Heading2"/>
-      </w:pPr>
-      <w:r>
-        <w:t>Support</w:t>
-      </w:r>
-      <w:r>
-        <w:br/>
-      </w:r>
-    </w:p>
-    <w:p>
-      <w:r>
-        <w:t xml:space="preserve">For RingCentral specific issues go to: </w:t>
-      </w:r>
-      <w:hyperlink r:id="rId29" w:history="1">
-        <w:r>
-          <w:rPr>
-            <w:rStyle w:val="Hyperlink"/>
-          </w:rPr>
-          <w:t>https://support.ringcentral.com</w:t>
-        </w:r>
-      </w:hyperlink>
-    </w:p>
-    <w:p>
-      <w:r>
-        <w:t xml:space="preserve">For Plugin support or bug reporting contact Paladin Business Solutions here: </w:t>
-      </w:r>
-      <w:r>
-        <w:br/>
-      </w:r>
-      <w:hyperlink r:id="rId30" w:history="1">
-        <w:r>
-          <w:rPr>
-            <w:rStyle w:val="Hyperlink"/>
-          </w:rPr>
-          <w:t>https://paladin-bs.com/contact</w:t>
-        </w:r>
-      </w:hyperlink>
-    </w:p>
-    <w:p>
-      <w:pPr>
-        <w:pStyle w:val="Heading2"/>
-      </w:pPr>
-    </w:p>
-    <w:p>
-      <w:pPr>
-        <w:pStyle w:val="Heading2"/>
-      </w:pPr>
-      <w:r>
-        <w:t>Pro Version</w:t>
-      </w:r>
-      <w:r>
-        <w:br/>
-      </w:r>
-    </w:p>
-    <w:p>
-      <w:r>
-        <w:t>The professional version of this plugin has the following additional features:</w:t>
-      </w:r>
-    </w:p>
-    <w:p>
-      <w:pPr>
-        <w:pStyle w:val="ListParagraph"/>
-        <w:numPr>
-          <w:ilvl w:val="0"/>
-          <w:numId w:val="5"/>
-        </w:numPr>
-        <w:shd w:val="clear" w:color="auto" w:fill="FFFFFF"/>
-        <w:spacing w:after="0" w:line="240" w:lineRule="auto"/>
-        <w:rPr>
-          <w:rFonts w:eastAsia="Times New Roman" w:cstheme="minorHAnsi"/>
-          <w:lang w:val="en-US"/>
-        </w:rPr>
-      </w:pPr>
-      <w:r>
-        <w:rPr>
-          <w:rFonts w:eastAsia="Times New Roman" w:cstheme="minorHAnsi"/>
-          <w:lang w:val="en-US"/>
-        </w:rPr>
-        <w:t>Customization of newsletter opt-in email and SMS messages</w:t>
-      </w:r>
-    </w:p>
-    <w:p>
-      <w:pPr>
-        <w:pStyle w:val="ListParagraph"/>
-        <w:numPr>
-          <w:ilvl w:val="0"/>
-          <w:numId w:val="5"/>
-        </w:numPr>
-        <w:shd w:val="clear" w:color="auto" w:fill="FFFFFF"/>
-        <w:spacing w:after="0" w:line="240" w:lineRule="auto"/>
-        <w:rPr>
-          <w:rFonts w:eastAsia="Times New Roman" w:cstheme="minorHAnsi"/>
-          <w:lang w:val="en-US"/>
-        </w:rPr>
-      </w:pPr>
-      <w:r>
-        <w:rPr>
-          <w:rFonts w:cstheme="minorHAnsi"/>
-          <w:color w:val="000000"/>
-          <w:sz w:val="20"/>
-          <w:szCs w:val="20"/>
-          <w:lang w:val="en-US"/>
-        </w:rPr>
-        <w:t xml:space="preserve">Once a month purge </w:t>
-      </w:r>
-      <w:r>
-        <w:rPr>
-          <w:rFonts w:cstheme="minorHAnsi"/>
-          <w:color w:val="000000"/>
-          <w:sz w:val="20"/>
-          <w:szCs w:val="20"/>
-          <w:lang w:val="en-US"/>
-        </w:rPr>
-        <w:t>[customizable time frame] of non-opted in email &amp; SMS contacts</w:t>
-      </w:r>
-    </w:p>
-    <w:p>
-      <w:pPr>
-        <w:pStyle w:val="ListParagraph"/>
-        <w:numPr>
-          <w:ilvl w:val="0"/>
-          <w:numId w:val="5"/>
-        </w:numPr>
-        <w:shd w:val="clear" w:color="auto" w:fill="FFFFFF"/>
-        <w:spacing w:after="0" w:line="240" w:lineRule="auto"/>
-        <w:rPr>
-          <w:rFonts w:eastAsia="Times New Roman" w:cstheme="minorHAnsi"/>
-          <w:lang w:val="en-US"/>
-        </w:rPr>
-      </w:pPr>
-      <w:r>
-        <w:rPr>
-          <w:rFonts w:eastAsia="Times New Roman" w:cstheme="minorHAnsi"/>
-          <w:lang w:val="en-US"/>
-        </w:rPr>
-        <w:t>Customization of newsletter announcement email and SMS messages</w:t>
-      </w:r>
-    </w:p>
-    <w:p>
-      <w:pPr>
-        <w:pStyle w:val="ListParagraph"/>
-        <w:numPr>
-          <w:ilvl w:val="0"/>
-          <w:numId w:val="5"/>
-        </w:numPr>
-        <w:shd w:val="clear" w:color="auto" w:fill="FFFFFF"/>
-        <w:spacing w:after="0" w:line="240" w:lineRule="auto"/>
-        <w:rPr>
-          <w:rFonts w:eastAsia="Times New Roman" w:cstheme="minorHAnsi"/>
-          <w:lang w:val="en-US"/>
-        </w:rPr>
-      </w:pPr>
-      <w:r>
-        <w:rPr>
-          <w:rFonts w:eastAsia="Times New Roman" w:cstheme="minorHAnsi"/>
-          <w:lang w:val="en-US"/>
-        </w:rPr>
-        <w:t>Ability to send individual or group SMS messages from WP-Admin</w:t>
-      </w:r>
-    </w:p>
-    <w:p>
-      <w:pPr>
-        <w:pStyle w:val="ListParagraph"/>
-        <w:numPr>
-          <w:ilvl w:val="0"/>
-          <w:numId w:val="5"/>
-        </w:numPr>
-        <w:shd w:val="clear" w:color="auto" w:fill="FFFFFF"/>
-        <w:spacing w:after="0" w:line="240" w:lineRule="auto"/>
-        <w:rPr>
-          <w:rFonts w:eastAsia="Times New Roman" w:cstheme="minorHAnsi"/>
-          <w:lang w:val="en-US"/>
-        </w:rPr>
-      </w:pPr>
-      <w:r>
-        <w:rPr>
-          <w:rFonts w:eastAsia="Times New Roman" w:cstheme="minorHAnsi"/>
-          <w:lang w:val="en-US"/>
-        </w:rPr>
-        <w:t>Ability to book RingCentral group meetings from WP-Admin</w:t>
-      </w:r>
-    </w:p>
-    <w:p>
-      <w:pPr>
-        <w:pStyle w:val="ListParagraph"/>
-        <w:numPr>
-          <w:ilvl w:val="0"/>
-          <w:numId w:val="5"/>
-        </w:numPr>
-        <w:shd w:val="clear" w:color="auto" w:fill="FFFFFF"/>
-        <w:spacing w:after="0" w:line="240" w:lineRule="auto"/>
-        <w:rPr>
-          <w:rFonts w:eastAsia="Times New Roman" w:cstheme="minorHAnsi"/>
-          <w:lang w:val="en-US"/>
-        </w:rPr>
-      </w:pPr>
-      <w:r>
-        <w:rPr>
-          <w:rFonts w:eastAsia="Times New Roman" w:cstheme="minorHAnsi"/>
-          <w:lang w:val="en-US"/>
-        </w:rPr>
-        <w:t>Ability to send Faxes from WP-Admin</w:t>
-      </w:r>
-    </w:p>
-    <w:p>
-      <w:pPr>
-        <w:pStyle w:val="ListParagraph"/>
-        <w:numPr>
-          <w:ilvl w:val="0"/>
-          <w:numId w:val="5"/>
-        </w:numPr>
-        <w:shd w:val="clear" w:color="auto" w:fill="FFFFFF"/>
-        <w:spacing w:after="0" w:line="240" w:lineRule="auto"/>
-        <w:rPr>
-          <w:rFonts w:eastAsia="Times New Roman" w:cstheme="minorHAnsi"/>
-          <w:lang w:val="en-US"/>
-        </w:rPr>
-      </w:pPr>
-      <w:r>
-        <w:rPr>
-          <w:rFonts w:eastAsia="Times New Roman" w:cstheme="minorHAnsi"/>
-          <w:lang w:val="en-US"/>
-        </w:rPr>
-        <w:t>Ability to listen to RingCentral voice messages</w:t>
-      </w:r>
-    </w:p>
-    <w:p>
-      <w:pPr>
-        <w:pStyle w:val="ListParagraph"/>
-        <w:numPr>
-          <w:ilvl w:val="0"/>
-          <w:numId w:val="5"/>
-        </w:numPr>
-        <w:shd w:val="clear" w:color="auto" w:fill="FFFFFF"/>
-        <w:spacing w:after="0" w:line="240" w:lineRule="auto"/>
-        <w:rPr>
-          <w:rFonts w:eastAsia="Times New Roman" w:cstheme="minorHAnsi"/>
-          <w:lang w:val="en-US"/>
-        </w:rPr>
-      </w:pPr>
-      <w:r>
-        <w:rPr>
-          <w:rFonts w:eastAsia="Times New Roman" w:cstheme="minorHAnsi"/>
-          <w:lang w:val="en-US"/>
-        </w:rPr>
-        <w:t>Ability to send SMS to admin when a new voice message arrives</w:t>
-      </w:r>
-    </w:p>
-    <w:p>
-      <w:pPr>
-        <w:pStyle w:val="ListParagraph"/>
-        <w:numPr>
-          <w:ilvl w:val="0"/>
-          <w:numId w:val="5"/>
-        </w:numPr>
-        <w:shd w:val="clear" w:color="auto" w:fill="FFFFFF"/>
-        <w:spacing w:after="0" w:line="240" w:lineRule="auto"/>
-        <w:rPr>
-          <w:rFonts w:eastAsia="Times New Roman" w:cstheme="minorHAnsi"/>
-          <w:lang w:val="en-US"/>
-        </w:rPr>
-      </w:pPr>
-      <w:r>
-        <w:rPr>
-          <w:rFonts w:eastAsia="Times New Roman" w:cstheme="minorHAnsi"/>
-          <w:lang w:val="en-US"/>
-        </w:rPr>
-        <w:lastRenderedPageBreak/>
-        <w:t>Short code [RC-Newsletter] for Newsletter signup</w:t>
-      </w:r>
-    </w:p>
-    <w:p>
-      <w:pPr>
-        <w:pStyle w:val="ListParagraph"/>
-        <w:numPr>
-          <w:ilvl w:val="0"/>
-          <w:numId w:val="5"/>
-        </w:numPr>
-        <w:shd w:val="clear" w:color="auto" w:fill="FFFFFF"/>
-        <w:spacing w:after="0" w:line="240" w:lineRule="auto"/>
-        <w:rPr>
-          <w:rFonts w:eastAsia="Times New Roman" w:cstheme="minorHAnsi"/>
-          <w:lang w:val="en-US"/>
-        </w:rPr>
-      </w:pPr>
-      <w:r>
-        <w:rPr>
-          <w:rFonts w:eastAsia="Times New Roman" w:cstheme="minorHAnsi"/>
-          <w:lang w:val="en-US"/>
-        </w:rPr>
-        <w:t>Short code [RC-CallMe] for Call Me request</w:t>
-      </w:r>
-    </w:p>
-    <w:p>
-      <w:pPr>
-        <w:pStyle w:val="ListParagraph"/>
-        <w:numPr>
-          <w:ilvl w:val="0"/>
-          <w:numId w:val="5"/>
-        </w:numPr>
-        <w:shd w:val="clear" w:color="auto" w:fill="FFFFFF"/>
-        <w:spacing w:after="0" w:line="240" w:lineRule="auto"/>
-        <w:rPr>
-          <w:rFonts w:eastAsia="Times New Roman" w:cstheme="minorHAnsi"/>
-          <w:lang w:val="en-US"/>
-        </w:rPr>
-      </w:pPr>
-      <w:r>
-        <w:rPr>
-          <w:rFonts w:eastAsia="Times New Roman" w:cstheme="minorHAnsi"/>
-          <w:lang w:val="en-US"/>
-        </w:rPr>
-        <w:t>Click-to-call feature on Call Me requests list for call back from WP-Admin</w:t>
-      </w:r>
-    </w:p>
-    <w:p>
-      <w:pPr>
-        <w:pStyle w:val="ListParagraph"/>
-        <w:numPr>
-          <w:ilvl w:val="0"/>
-          <w:numId w:val="5"/>
-        </w:numPr>
-        <w:shd w:val="clear" w:color="auto" w:fill="FFFFFF"/>
-        <w:spacing w:after="0" w:line="240" w:lineRule="auto"/>
-        <w:rPr>
-          <w:rFonts w:eastAsia="Times New Roman" w:cstheme="minorHAnsi"/>
-          <w:lang w:val="en-US"/>
-        </w:rPr>
-      </w:pPr>
-      <w:r>
-        <w:rPr>
-          <w:rFonts w:eastAsia="Times New Roman" w:cstheme="minorHAnsi"/>
-          <w:lang w:val="en-US"/>
-        </w:rPr>
-        <w:t xml:space="preserve">Google reCaptcha V2 Checkbox on </w:t>
-      </w:r>
-      <w:r>
-        <w:rPr>
-          <w:rFonts w:eastAsia="Times New Roman" w:cstheme="minorHAnsi"/>
-          <w:lang w:val="en-US"/>
-        </w:rPr>
-        <w:t>Newsletter signup</w:t>
-      </w:r>
-      <w:r>
-        <w:rPr>
-          <w:rFonts w:eastAsia="Times New Roman" w:cstheme="minorHAnsi"/>
-          <w:lang w:val="en-US"/>
-        </w:rPr>
-        <w:t xml:space="preserve"> forms</w:t>
-      </w:r>
-    </w:p>
-    <w:p>
-      <w:pPr>
-        <w:pStyle w:val="ListParagraph"/>
-        <w:numPr>
-          <w:ilvl w:val="0"/>
-          <w:numId w:val="5"/>
-        </w:numPr>
-        <w:shd w:val="clear" w:color="auto" w:fill="FFFFFF"/>
-        <w:spacing w:after="0" w:line="240" w:lineRule="auto"/>
-        <w:rPr>
-          <w:rFonts w:eastAsia="Times New Roman" w:cstheme="minorHAnsi"/>
-          <w:lang w:val="en-US"/>
-        </w:rPr>
-      </w:pPr>
-      <w:r>
-        <w:rPr>
-          <w:rFonts w:eastAsia="Times New Roman" w:cstheme="minorHAnsi"/>
-          <w:lang w:val="en-US"/>
-        </w:rPr>
-        <w:t>Google reCaptcha V2 Checkbox on Call Me request forms</w:t>
-      </w:r>
-    </w:p>
-    <w:p/>
-    <w:p>
-      <w:r>
-        <w:t xml:space="preserve">You can purchase the Pro version here: </w:t>
-      </w:r>
-      <w:hyperlink r:id="rId31" w:history="1">
-        <w:r>
-          <w:rPr>
-            <w:rStyle w:val="Hyperlink"/>
-          </w:rPr>
-          <w:t>https://paladin-bs.com/plugins</w:t>
-        </w:r>
-      </w:hyperlink>
-      <w:r>
-        <w:t xml:space="preserve"> </w:t>
-      </w:r>
-    </w:p>
-    <w:p>
-      <w:r>
-        <w:br w:type="page"/>
-      </w:r>
-    </w:p>
-    <w:p>
-      <w:pPr>
-        <w:pStyle w:val="Heading1"/>
-        <w:jc w:val="center"/>
-      </w:pPr>
-    </w:p>
-    <w:p/>
-    <w:p/>
-    <w:p>
-      <w:pPr>
-        <w:pStyle w:val="Heading1"/>
-        <w:jc w:val="center"/>
-      </w:pPr>
-    </w:p>
-    <w:p>
-      <w:pPr>
-        <w:pStyle w:val="Heading1"/>
-        <w:jc w:val="center"/>
-      </w:pPr>
-      <w:r>
-        <w:t>APPENDIX “A”</w:t>
-      </w:r>
-    </w:p>
-    <w:p>
-      <w:pPr>
-        <w:rPr>
-          <w:rFonts w:asciiTheme="majorHAnsi" w:eastAsiaTheme="majorEastAsia" w:hAnsiTheme="majorHAnsi" w:cstheme="majorBidi"/>
-          <w:color w:val="365F91" w:themeColor="accent1" w:themeShade="BF"/>
-          <w:sz w:val="28"/>
-          <w:szCs w:val="28"/>
-        </w:rPr>
-      </w:pPr>
-      <w:r>
-        <w:br w:type="page"/>
-      </w:r>
-    </w:p>
-    <w:p>
-      <w:r>
-        <w:lastRenderedPageBreak/>
-        <w:t xml:space="preserve">In order to get the proper keys for the plugin to work perform the following steps in your own RingCentral Developer account. </w:t>
-      </w:r>
-    </w:p>
-    <w:p>
-      <w:pPr>
-        <w:pStyle w:val="ListParagraph"/>
-        <w:numPr>
-          <w:ilvl w:val="0"/>
-          <w:numId w:val="6"/>
-        </w:numPr>
-      </w:pPr>
-      <w:r>
-        <w:t xml:space="preserve">Create a new application by clicking on the “Create App” button on the top right side of the page: </w:t>
-      </w:r>
-    </w:p>
-    <w:p>
-      <w:pPr>
-        <w:pStyle w:val="ListParagraph"/>
-        <w:jc w:val="center"/>
-      </w:pPr>
-      <w:r>
-        <w:br/>
-      </w:r>
-      <w:r>
         <w:rPr>
           <w:noProof/>
-          <w:lang w:val="en-US"/>
+          <w:bdr w:val="single" w:sz="8" w:space="0" w:color="000000" w:frame="1"/>
         </w:rPr>
         <w:drawing>
           <wp:inline distT="0" distB="0" distL="0" distR="0">
-            <wp:extent cx="4832729" cy="1249484"/>
-            <wp:effectExtent l="19050" t="19050" r="25021" b="26866"/>
-            <wp:docPr id="2" name="Picture 2"/>
+            <wp:extent cx="5697855" cy="1235075"/>
+            <wp:effectExtent l="19050" t="0" r="0" b="0"/>
+            <wp:docPr id="21" name="Picture 4" descr="https://lh6.googleusercontent.com/Y34wzVnY5GceKziJK6NMbWPVPB6IK0bO6z49FKCm6H86BhcJOBmRGx3PHC_V13l7rf9VRz6wr1YR6r5AI1J4f0u4gzhdvo_wvkx9Pr79kWtmSNBela_wWL5ry9NG1mpD_qNhZexA63PyEvDp0oGs8lM"/>
             <wp:cNvGraphicFramePr>
               <a:graphicFrameLocks xmlns:a="http://schemas.openxmlformats.org/drawingml/2006/main" noChangeAspect="1"/>
             </wp:cNvGraphicFramePr>
@@ -3203,247 +3753,7 @@
               <a:graphicData uri="http://schemas.openxmlformats.org/drawingml/2006/picture">
                 <pic:pic xmlns:pic="http://schemas.openxmlformats.org/drawingml/2006/picture">
                   <pic:nvPicPr>
-                    <pic:cNvPr id="0" name="Picture 2"/>
-                    <pic:cNvPicPr>
-                      <a:picLocks noChangeAspect="1" noChangeArrowheads="1"/>
-                    </pic:cNvPicPr>
-                  </pic:nvPicPr>
-                  <pic:blipFill>
-                    <a:blip r:embed="rId32"/>
-                    <a:srcRect/>
-                    <a:stretch>
-                      <a:fillRect/>
-                    </a:stretch>
-                  </pic:blipFill>
-                  <pic:spPr bwMode="auto">
-                    <a:xfrm>
-                      <a:off x="0" y="0"/>
-                      <a:ext cx="4831886" cy="1249266"/>
-                    </a:xfrm>
-                    <a:prstGeom prst="rect">
-                      <a:avLst/>
-                    </a:prstGeom>
-                    <a:noFill/>
-                    <a:ln w="9525">
-                      <a:solidFill>
-                        <a:schemeClr val="accent1"/>
-                      </a:solidFill>
-                      <a:miter lim="800000"/>
-                      <a:headEnd/>
-                      <a:tailEnd/>
-                    </a:ln>
-                  </pic:spPr>
-                </pic:pic>
-              </a:graphicData>
-            </a:graphic>
-          </wp:inline>
-        </w:drawing>
-      </w:r>
-      <w:r>
-        <w:br/>
-      </w:r>
-    </w:p>
-    <w:p>
-      <w:pPr>
-        <w:pStyle w:val="ListParagraph"/>
-        <w:numPr>
-          <w:ilvl w:val="0"/>
-          <w:numId w:val="6"/>
-        </w:numPr>
-      </w:pPr>
-      <w:r>
-        <w:t xml:space="preserve">This will initiate the </w:t>
-      </w:r>
-      <w:r>
-        <w:t>Setup Wizard. For the App type select “Other Non-UI...” option.  Shown in the following figure:</w:t>
-      </w:r>
-    </w:p>
-    <w:p>
-      <w:pPr>
-        <w:pStyle w:val="ListParagraph"/>
-        <w:jc w:val="center"/>
-      </w:pPr>
-      <w:r>
-        <w:br/>
-      </w:r>
-      <w:r>
-        <w:rPr>
-          <w:noProof/>
-          <w:lang w:val="en-US"/>
-        </w:rPr>
-        <w:drawing>
-          <wp:inline distT="0" distB="0" distL="0" distR="0">
-            <wp:extent cx="4692649" cy="3044872"/>
-            <wp:effectExtent l="19050" t="19050" r="12701" b="22178"/>
-            <wp:docPr id="4" name="Picture 5"/>
-            <wp:cNvGraphicFramePr>
-              <a:graphicFrameLocks xmlns:a="http://schemas.openxmlformats.org/drawingml/2006/main" noChangeAspect="1"/>
-            </wp:cNvGraphicFramePr>
-            <a:graphic xmlns:a="http://schemas.openxmlformats.org/drawingml/2006/main">
-              <a:graphicData uri="http://schemas.openxmlformats.org/drawingml/2006/picture">
-                <pic:pic xmlns:pic="http://schemas.openxmlformats.org/drawingml/2006/picture">
-                  <pic:nvPicPr>
-                    <pic:cNvPr id="0" name="Picture 5"/>
-                    <pic:cNvPicPr>
-                      <a:picLocks noChangeAspect="1" noChangeArrowheads="1"/>
-                    </pic:cNvPicPr>
-                  </pic:nvPicPr>
-                  <pic:blipFill>
-                    <a:blip r:embed="rId33"/>
-                    <a:srcRect/>
-                    <a:stretch>
-                      <a:fillRect/>
-                    </a:stretch>
-                  </pic:blipFill>
-                  <pic:spPr bwMode="auto">
-                    <a:xfrm>
-                      <a:off x="0" y="0"/>
-                      <a:ext cx="4690405" cy="3043416"/>
-                    </a:xfrm>
-                    <a:prstGeom prst="rect">
-                      <a:avLst/>
-                    </a:prstGeom>
-                    <a:noFill/>
-                    <a:ln w="9525">
-                      <a:solidFill>
-                        <a:schemeClr val="accent1"/>
-                      </a:solidFill>
-                      <a:miter lim="800000"/>
-                      <a:headEnd/>
-                      <a:tailEnd/>
-                    </a:ln>
-                  </pic:spPr>
-                </pic:pic>
-              </a:graphicData>
-            </a:graphic>
-          </wp:inline>
-        </w:drawing>
-      </w:r>
-      <w:r>
-        <w:br/>
-      </w:r>
-    </w:p>
-    <w:p>
-      <w:r>
-        <w:br w:type="page"/>
-      </w:r>
-    </w:p>
-    <w:p>
-      <w:pPr>
-        <w:pStyle w:val="ListParagraph"/>
-        <w:numPr>
-          <w:ilvl w:val="0"/>
-          <w:numId w:val="6"/>
-        </w:numPr>
-      </w:pPr>
-      <w:r>
-        <w:lastRenderedPageBreak/>
-        <w:t>Answer the last 2 questions on the first page of the wizard and then click “Next” to move on in the setup process:</w:t>
-      </w:r>
-    </w:p>
-    <w:p>
-      <w:pPr>
-        <w:pStyle w:val="ListParagraph"/>
-        <w:jc w:val="center"/>
-      </w:pPr>
-      <w:r>
-        <w:br/>
-      </w:r>
-      <w:r>
-        <w:rPr>
-          <w:noProof/>
-          <w:lang w:val="en-US"/>
-        </w:rPr>
-        <w:drawing>
-          <wp:inline distT="0" distB="0" distL="0" distR="0">
-            <wp:extent cx="4014716" cy="2519433"/>
-            <wp:effectExtent l="19050" t="19050" r="23884" b="14217"/>
-            <wp:docPr id="9" name="Picture 8"/>
-            <wp:cNvGraphicFramePr>
-              <a:graphicFrameLocks xmlns:a="http://schemas.openxmlformats.org/drawingml/2006/main" noChangeAspect="1"/>
-            </wp:cNvGraphicFramePr>
-            <a:graphic xmlns:a="http://schemas.openxmlformats.org/drawingml/2006/main">
-              <a:graphicData uri="http://schemas.openxmlformats.org/drawingml/2006/picture">
-                <pic:pic xmlns:pic="http://schemas.openxmlformats.org/drawingml/2006/picture">
-                  <pic:nvPicPr>
-                    <pic:cNvPr id="0" name="Picture 8"/>
-                    <pic:cNvPicPr>
-                      <a:picLocks noChangeAspect="1" noChangeArrowheads="1"/>
-                    </pic:cNvPicPr>
-                  </pic:nvPicPr>
-                  <pic:blipFill>
-                    <a:blip r:embed="rId34"/>
-                    <a:srcRect/>
-                    <a:stretch>
-                      <a:fillRect/>
-                    </a:stretch>
-                  </pic:blipFill>
-                  <pic:spPr bwMode="auto">
-                    <a:xfrm>
-                      <a:off x="0" y="0"/>
-                      <a:ext cx="4012797" cy="2518228"/>
-                    </a:xfrm>
-                    <a:prstGeom prst="rect">
-                      <a:avLst/>
-                    </a:prstGeom>
-                    <a:noFill/>
-                    <a:ln w="9525">
-                      <a:solidFill>
-                        <a:schemeClr val="accent1"/>
-                      </a:solidFill>
-                      <a:miter lim="800000"/>
-                      <a:headEnd/>
-                      <a:tailEnd/>
-                    </a:ln>
-                  </pic:spPr>
-                </pic:pic>
-              </a:graphicData>
-            </a:graphic>
-          </wp:inline>
-        </w:drawing>
-      </w:r>
-      <w:r>
-        <w:br/>
-      </w:r>
-    </w:p>
-    <w:p>
-      <w:pPr>
-        <w:pStyle w:val="ListParagraph"/>
-        <w:numPr>
-          <w:ilvl w:val="0"/>
-          <w:numId w:val="6"/>
-        </w:numPr>
-      </w:pPr>
-      <w:r>
-        <w:t xml:space="preserve">On the subsequent page you can name and describe your application. </w:t>
-      </w:r>
-    </w:p>
-    <w:p>
-      <w:pPr>
-        <w:pStyle w:val="ListParagraph"/>
-        <w:jc w:val="center"/>
-      </w:pPr>
-      <w:r>
-        <w:br/>
-      </w:r>
-      <w:r>
-        <w:rPr>
-          <w:noProof/>
-          <w:lang w:val="en-US"/>
-        </w:rPr>
-        <w:drawing>
-          <wp:inline distT="0" distB="0" distL="0" distR="0">
-            <wp:extent cx="4237663" cy="1842447"/>
-            <wp:effectExtent l="19050" t="19050" r="10487" b="24453"/>
-            <wp:docPr id="11" name="Picture 11"/>
-            <wp:cNvGraphicFramePr>
-              <a:graphicFrameLocks xmlns:a="http://schemas.openxmlformats.org/drawingml/2006/main" noChangeAspect="1"/>
-            </wp:cNvGraphicFramePr>
-            <a:graphic xmlns:a="http://schemas.openxmlformats.org/drawingml/2006/main">
-              <a:graphicData uri="http://schemas.openxmlformats.org/drawingml/2006/picture">
-                <pic:pic xmlns:pic="http://schemas.openxmlformats.org/drawingml/2006/picture">
-                  <pic:nvPicPr>
-                    <pic:cNvPr id="0" name="Picture 11"/>
+                    <pic:cNvPr id="0" name="Picture 4" descr="https://lh6.googleusercontent.com/Y34wzVnY5GceKziJK6NMbWPVPB6IK0bO6z49FKCm6H86BhcJOBmRGx3PHC_V13l7rf9VRz6wr1YR6r5AI1J4f0u4gzhdvo_wvkx9Pr79kWtmSNBela_wWL5ry9NG1mpD_qNhZexA63PyEvDp0oGs8lM"/>
                     <pic:cNvPicPr>
                       <a:picLocks noChangeAspect="1" noChangeArrowheads="1"/>
                     </pic:cNvPicPr>
@@ -3458,16 +3768,14 @@
                   <pic:spPr bwMode="auto">
                     <a:xfrm>
                       <a:off x="0" y="0"/>
-                      <a:ext cx="4236649" cy="1842006"/>
+                      <a:ext cx="5697855" cy="1235075"/>
                     </a:xfrm>
                     <a:prstGeom prst="rect">
                       <a:avLst/>
                     </a:prstGeom>
                     <a:noFill/>
                     <a:ln w="9525">
-                      <a:solidFill>
-                        <a:schemeClr val="accent1"/>
-                      </a:solidFill>
+                      <a:noFill/>
                       <a:miter lim="800000"/>
                       <a:headEnd/>
                       <a:tailEnd/>
@@ -3482,46 +3790,133 @@
       <w:r>
         <w:br/>
       </w:r>
-    </w:p>
-    <w:p>
-      <w:r>
-        <w:br w:type="page"/>
-      </w:r>
-    </w:p>
-    <w:p>
-      <w:pPr>
-        <w:pStyle w:val="ListParagraph"/>
-        <w:numPr>
-          <w:ilvl w:val="0"/>
-          <w:numId w:val="6"/>
-        </w:numPr>
-      </w:pPr>
-      <w:r>
-        <w:lastRenderedPageBreak/>
-        <w:t xml:space="preserve">Then select the App permissions that will be required for this plugin to work. Here you need to select:  “Contacts”, “SMS”, </w:t>
-      </w:r>
-      <w:r>
-        <w:t>“</w:t>
-      </w:r>
-      <w:r>
-        <w:t xml:space="preserve">Read Call </w:t>
-      </w:r>
-      <w:r>
-        <w:t>Log”, “A2P SMS”, and “Glip”</w:t>
-      </w:r>
-      <w:r>
-        <w:t xml:space="preserve"> (if you plan to use the Team Messaging portion of the plugin)</w:t>
-      </w:r>
-      <w:r>
-        <w:t xml:space="preserve"> from the available list. </w:t>
-      </w:r>
       <w:r>
         <w:br/>
-      </w:r>
-    </w:p>
-    <w:p>
-      <w:pPr>
-        <w:pStyle w:val="ListParagraph"/>
+        <w:t>Figure A-3</w:t>
+      </w:r>
+    </w:p>
+    <w:p>
+      <w:r>
+        <w:t>Below are the correct Client IDs to use within each environment.</w:t>
+      </w:r>
+    </w:p>
+    <w:tbl>
+      <w:tblPr>
+        <w:tblStyle w:val="TableGrid"/>
+        <w:tblW w:w="0" w:type="auto"/>
+        <w:tblLook w:val="04A0"/>
+      </w:tblPr>
+      <w:tblGrid>
+        <w:gridCol w:w="4788"/>
+        <w:gridCol w:w="4788"/>
+      </w:tblGrid>
+      <w:tr>
+        <w:tc>
+          <w:tcPr>
+            <w:tcW w:w="4788" w:type="dxa"/>
+          </w:tcPr>
+          <w:p>
+            <w:pPr>
+              <w:jc w:val="center"/>
+              <w:rPr>
+                <w:b/>
+              </w:rPr>
+            </w:pPr>
+            <w:r>
+              <w:rPr>
+                <w:b/>
+              </w:rPr>
+              <w:t>Sandbox Environment</w:t>
+            </w:r>
+            <w:r>
+              <w:rPr>
+                <w:b/>
+              </w:rPr>
+              <w:t xml:space="preserve"> Client ID</w:t>
+            </w:r>
+          </w:p>
+        </w:tc>
+        <w:tc>
+          <w:tcPr>
+            <w:tcW w:w="4788" w:type="dxa"/>
+          </w:tcPr>
+          <w:p>
+            <w:pPr>
+              <w:jc w:val="center"/>
+              <w:rPr>
+                <w:b/>
+                <w:u w:val="double"/>
+              </w:rPr>
+            </w:pPr>
+            <w:r>
+              <w:rPr>
+                <w:b/>
+              </w:rPr>
+              <w:t>Production Environment</w:t>
+            </w:r>
+            <w:r>
+              <w:rPr>
+                <w:b/>
+              </w:rPr>
+              <w:t xml:space="preserve"> Client I</w:t>
+            </w:r>
+            <w:r>
+              <w:rPr>
+                <w:b/>
+                <w:u w:val="double"/>
+              </w:rPr>
+              <w:t>D</w:t>
+            </w:r>
+          </w:p>
+        </w:tc>
+      </w:tr>
+      <w:tr>
+        <w:tc>
+          <w:tcPr>
+            <w:tcW w:w="4788" w:type="dxa"/>
+          </w:tcPr>
+          <w:p>
+            <w:pPr>
+              <w:jc w:val="center"/>
+            </w:pPr>
+            <w:r>
+              <w:t>2F8P8KXOVj7fk8uKqeLHqX</w:t>
+            </w:r>
+          </w:p>
+        </w:tc>
+        <w:tc>
+          <w:tcPr>
+            <w:tcW w:w="4788" w:type="dxa"/>
+          </w:tcPr>
+          <w:p>
+            <w:pPr>
+              <w:jc w:val="center"/>
+            </w:pPr>
+            <w:r>
+              <w:t>1wCjgWSFtUucSBkvWsHuhe</w:t>
+            </w:r>
+          </w:p>
+        </w:tc>
+      </w:tr>
+    </w:tbl>
+    <w:p/>
+    <w:p>
+      <w:r>
+        <w:t>Copy the right Client ID</w:t>
+      </w:r>
+      <w:r>
+        <w:t xml:space="preserve"> from the table above</w:t>
+      </w:r>
+      <w:r>
+        <w:t xml:space="preserve"> and paste it into the JWT creation form</w:t>
+      </w:r>
+      <w:r>
+        <w:t>. A completed sample for the sandbox environment is shown in Figure A-4. Make note of the phone number shown for your own account as the sandbox username, this is the phone number that you have to put into the plugin settings page for “RingCentral Number”, including the “1” prefix, but not the “+” symbol.  Be sure to click the “Add App” button to connect the Client ID to this JWT key, then click “Create JWT” to generate the key.</w:t>
+      </w:r>
+    </w:p>
+    <w:p>
+      <w:pPr>
+        <w:pStyle w:val="Caption"/>
         <w:jc w:val="center"/>
       </w:pPr>
       <w:r>
@@ -3531,9 +3926,9 @@
         </w:rPr>
         <w:drawing>
           <wp:inline distT="0" distB="0" distL="0" distR="0">
-            <wp:extent cx="3624902" cy="1757704"/>
-            <wp:effectExtent l="19050" t="19050" r="13648" b="13946"/>
-            <wp:docPr id="10" name="Picture 14"/>
+            <wp:extent cx="3189044" cy="3276884"/>
+            <wp:effectExtent l="19050" t="19050" r="11356" b="18766"/>
+            <wp:docPr id="28" name="Picture 26" descr="figure-16.png"/>
             <wp:cNvGraphicFramePr>
               <a:graphicFrameLocks xmlns:a="http://schemas.openxmlformats.org/drawingml/2006/main" noChangeAspect="1"/>
             </wp:cNvGraphicFramePr>
@@ -3541,14 +3936,113 @@
               <a:graphicData uri="http://schemas.openxmlformats.org/drawingml/2006/picture">
                 <pic:pic xmlns:pic="http://schemas.openxmlformats.org/drawingml/2006/picture">
                   <pic:nvPicPr>
-                    <pic:cNvPr id="0" name="Picture 14"/>
+                    <pic:cNvPr id="0" name="figure-16.png"/>
+                    <pic:cNvPicPr/>
+                  </pic:nvPicPr>
+                  <pic:blipFill>
+                    <a:blip r:embed="rId36"/>
+                    <a:stretch>
+                      <a:fillRect/>
+                    </a:stretch>
+                  </pic:blipFill>
+                  <pic:spPr>
+                    <a:xfrm>
+                      <a:off x="0" y="0"/>
+                      <a:ext cx="3191096" cy="3278993"/>
+                    </a:xfrm>
+                    <a:prstGeom prst="rect">
+                      <a:avLst/>
+                    </a:prstGeom>
+                    <a:ln>
+                      <a:solidFill>
+                        <a:schemeClr val="accent1"/>
+                      </a:solidFill>
+                    </a:ln>
+                  </pic:spPr>
+                </pic:pic>
+              </a:graphicData>
+            </a:graphic>
+          </wp:inline>
+        </w:drawing>
+      </w:r>
+      <w:r>
+        <w:br/>
+        <w:t>Figure A-4</w:t>
+      </w:r>
+    </w:p>
+    <w:p>
+      <w:r>
+        <w:lastRenderedPageBreak/>
+        <w:t xml:space="preserve">The JWT will be generated and you can see it on the list of Keys that have been created.  Click on the label name for the JWT key that you </w:t>
+      </w:r>
+      <w:r>
+        <w:t>just created</w:t>
+      </w:r>
+      <w:r>
+        <w:t xml:space="preserve"> to reveal the settings. When the selected JWT key screen is displayed you can</w:t>
+      </w:r>
+      <w:r>
+        <w:t xml:space="preserve"> select “Click to see” and then click the </w:t>
+      </w:r>
+      <w:r>
+        <w:t xml:space="preserve">copy </w:t>
+      </w:r>
+      <w:r>
+        <w:t xml:space="preserve">button to copy the full JWT </w:t>
+      </w:r>
+      <w:r>
+        <w:t>key</w:t>
+      </w:r>
+      <w:r>
+        <w:t xml:space="preserve"> </w:t>
+      </w:r>
+      <w:r>
+        <w:t>and paste it into the RingCentral WordPress Settings page</w:t>
+      </w:r>
+      <w:r>
+        <w:t xml:space="preserve"> in the WordPress Plugin</w:t>
+      </w:r>
+      <w:r>
+        <w:t xml:space="preserve">. Figure </w:t>
+      </w:r>
+      <w:r>
+        <w:t>A-</w:t>
+      </w:r>
+      <w:r>
+        <w:t>5</w:t>
+      </w:r>
+      <w:r>
+        <w:t xml:space="preserve"> shows this for you.</w:t>
+      </w:r>
+    </w:p>
+    <w:p>
+      <w:pPr>
+        <w:jc w:val="center"/>
+      </w:pPr>
+      <w:r>
+        <w:rPr>
+          <w:noProof/>
+          <w:bdr w:val="single" w:sz="8" w:space="0" w:color="000000" w:frame="1"/>
+        </w:rPr>
+        <w:drawing>
+          <wp:inline distT="0" distB="0" distL="0" distR="0">
+            <wp:extent cx="4590778" cy="2609902"/>
+            <wp:effectExtent l="19050" t="0" r="272" b="0"/>
+            <wp:docPr id="19" name="Picture 5" descr="https://lh5.googleusercontent.com/W56P7l5vxO3nLkwK3627U1xHW6SzvPop-fqnXtGbaXrxOCOjBYxAQneBpLBdlLhftkjoiSYdZKGTKsYZKUc9wkaEL1BWRppHsWITxfF9Pwi8Ohn8qOWFQ6UJUYe6N6yEysW2r_adK_USljJWt9pdTb8"/>
+            <wp:cNvGraphicFramePr>
+              <a:graphicFrameLocks xmlns:a="http://schemas.openxmlformats.org/drawingml/2006/main" noChangeAspect="1"/>
+            </wp:cNvGraphicFramePr>
+            <a:graphic xmlns:a="http://schemas.openxmlformats.org/drawingml/2006/main">
+              <a:graphicData uri="http://schemas.openxmlformats.org/drawingml/2006/picture">
+                <pic:pic xmlns:pic="http://schemas.openxmlformats.org/drawingml/2006/picture">
+                  <pic:nvPicPr>
+                    <pic:cNvPr id="0" name="Picture 5" descr="https://lh5.googleusercontent.com/W56P7l5vxO3nLkwK3627U1xHW6SzvPop-fqnXtGbaXrxOCOjBYxAQneBpLBdlLhftkjoiSYdZKGTKsYZKUc9wkaEL1BWRppHsWITxfF9Pwi8Ohn8qOWFQ6UJUYe6N6yEysW2r_adK_USljJWt9pdTb8"/>
                     <pic:cNvPicPr>
                       <a:picLocks noChangeAspect="1" noChangeArrowheads="1"/>
                     </pic:cNvPicPr>
                   </pic:nvPicPr>
                   <pic:blipFill>
-                    <a:blip r:embed="rId36"/>
-                    <a:srcRect/>
+                    <a:blip r:embed="rId37"/>
                     <a:stretch>
                       <a:fillRect/>
                     </a:stretch>
@@ -3556,16 +4050,14 @@
                   <pic:spPr bwMode="auto">
                     <a:xfrm>
                       <a:off x="0" y="0"/>
-                      <a:ext cx="3624956" cy="1757730"/>
+                      <a:ext cx="4590778" cy="2609902"/>
                     </a:xfrm>
                     <a:prstGeom prst="rect">
                       <a:avLst/>
                     </a:prstGeom>
                     <a:noFill/>
                     <a:ln w="9525">
-                      <a:solidFill>
-                        <a:schemeClr val="accent1"/>
-                      </a:solidFill>
+                      <a:noFill/>
                       <a:miter lim="800000"/>
                       <a:headEnd/>
                       <a:tailEnd/>
@@ -3577,160 +4069,25 @@
           </wp:inline>
         </w:drawing>
       </w:r>
-      <w:r>
-        <w:br/>
-      </w:r>
-    </w:p>
-    <w:p>
-      <w:pPr>
-        <w:pStyle w:val="ListParagraph"/>
-        <w:numPr>
-          <w:ilvl w:val="0"/>
-          <w:numId w:val="6"/>
-        </w:numPr>
-      </w:pPr>
-      <w:r>
-        <w:t>Add you display name and an app icon if desired and adjust the contact information if that is also a requirement.  Click “Create” when you are ready and the application will be finished and created in the sandbox environment.</w:t>
-      </w:r>
-      <w:r>
-        <w:br/>
-      </w:r>
-    </w:p>
-    <w:p>
-      <w:pPr>
-        <w:pStyle w:val="ListParagraph"/>
-        <w:numPr>
-          <w:ilvl w:val="0"/>
-          <w:numId w:val="6"/>
-        </w:numPr>
-      </w:pPr>
-      <w:r>
-        <w:t xml:space="preserve">To see the newly created app’s credentials you can click on the “Credentials” tab </w:t>
-      </w:r>
-      <w:r>
-        <w:rPr>
-          <w:b/>
-          <w:color w:val="FF0000"/>
-        </w:rPr>
-        <w:t>[1]</w:t>
-      </w:r>
-      <w:r>
-        <w:t xml:space="preserve"> on the left navigation bar.  Here you can collect the Client ID </w:t>
-      </w:r>
-      <w:r>
-        <w:rPr>
-          <w:b/>
-          <w:color w:val="FF0000"/>
-        </w:rPr>
-        <w:t>[2]</w:t>
-      </w:r>
-      <w:r>
-        <w:t xml:space="preserve"> and Secret keys </w:t>
-      </w:r>
-      <w:r>
-        <w:rPr>
-          <w:b/>
-          <w:color w:val="FF0000"/>
-        </w:rPr>
-        <w:t>[3]</w:t>
-      </w:r>
-      <w:r>
-        <w:t xml:space="preserve"> that are required by the plugin. </w:t>
-      </w:r>
-      <w:r>
-        <w:t xml:space="preserve">The username (phone number) </w:t>
-      </w:r>
-      <w:r>
-        <w:rPr>
-          <w:b/>
-          <w:color w:val="FF0000"/>
-        </w:rPr>
-        <w:t>[4]</w:t>
-      </w:r>
-      <w:r>
-        <w:t xml:space="preserve"> and extension </w:t>
-      </w:r>
-      <w:r>
-        <w:rPr>
-          <w:b/>
-          <w:color w:val="FF0000"/>
-        </w:rPr>
-        <w:t>[5]</w:t>
-      </w:r>
-      <w:r>
-        <w:t xml:space="preserve"> will also be required information in order for the plugin to work. Once you graduate the app to the production environment you will see those credentials on this same page in its own column </w:t>
-      </w:r>
-      <w:r>
-        <w:rPr>
-          <w:b/>
-          <w:color w:val="FF0000"/>
-        </w:rPr>
-        <w:t>[6]</w:t>
-      </w:r>
-      <w:r>
-        <w:t>.</w:t>
-      </w:r>
-      <w:r>
-        <w:br/>
-      </w:r>
-    </w:p>
-    <w:p>
-      <w:pPr>
-        <w:pStyle w:val="ListParagraph"/>
+    </w:p>
+    <w:p>
+      <w:pPr>
+        <w:pStyle w:val="Caption"/>
         <w:jc w:val="center"/>
       </w:pPr>
       <w:r>
-        <w:rPr>
-          <w:noProof/>
-          <w:lang w:val="en-US"/>
-        </w:rPr>
-        <w:drawing>
-          <wp:inline distT="0" distB="0" distL="0" distR="0">
-            <wp:extent cx="4041159" cy="3412132"/>
-            <wp:effectExtent l="19050" t="19050" r="16491" b="16868"/>
-            <wp:docPr id="12" name="Picture 17"/>
-            <wp:cNvGraphicFramePr>
-              <a:graphicFrameLocks xmlns:a="http://schemas.openxmlformats.org/drawingml/2006/main" noChangeAspect="1"/>
-            </wp:cNvGraphicFramePr>
-            <a:graphic xmlns:a="http://schemas.openxmlformats.org/drawingml/2006/main">
-              <a:graphicData uri="http://schemas.openxmlformats.org/drawingml/2006/picture">
-                <pic:pic xmlns:pic="http://schemas.openxmlformats.org/drawingml/2006/picture">
-                  <pic:nvPicPr>
-                    <pic:cNvPr id="0" name="Picture 17"/>
-                    <pic:cNvPicPr>
-                      <a:picLocks noChangeAspect="1" noChangeArrowheads="1"/>
-                    </pic:cNvPicPr>
-                  </pic:nvPicPr>
-                  <pic:blipFill>
-                    <a:blip r:embed="rId37"/>
-                    <a:srcRect/>
-                    <a:stretch>
-                      <a:fillRect/>
-                    </a:stretch>
-                  </pic:blipFill>
-                  <pic:spPr bwMode="auto">
-                    <a:xfrm>
-                      <a:off x="0" y="0"/>
-                      <a:ext cx="4041159" cy="3412132"/>
-                    </a:xfrm>
-                    <a:prstGeom prst="rect">
-                      <a:avLst/>
-                    </a:prstGeom>
-                    <a:noFill/>
-                    <a:ln w="9525">
-                      <a:solidFill>
-                        <a:schemeClr val="accent1"/>
-                      </a:solidFill>
-                      <a:miter lim="800000"/>
-                      <a:headEnd/>
-                      <a:tailEnd/>
-                    </a:ln>
-                  </pic:spPr>
-                </pic:pic>
-              </a:graphicData>
-            </a:graphic>
-          </wp:inline>
-        </w:drawing>
+        <w:t>Figure A-</w:t>
+      </w:r>
+      <w:r>
+        <w:t>5</w:t>
+      </w:r>
+    </w:p>
+    <w:p>
+      <w:r>
+        <w:t xml:space="preserve">Once you have the JWT key and the phone number saved into the RingCentral </w:t>
+      </w:r>
+      <w:r>
+        <w:t xml:space="preserve">WordPress settings page all the RingCentral specific features should be working as expected. </w:t>
       </w:r>
     </w:p>
     <w:sectPr>
@@ -3819,7 +4176,7 @@
             <w:rPr>
               <w:noProof/>
             </w:rPr>
-            <w:t>4</w:t>
+            <w:t>1</w:t>
           </w:r>
         </w:fldSimple>
       </w:p>
@@ -3866,6 +4223,7 @@
         <w:rFonts w:asciiTheme="majorHAnsi" w:eastAsiaTheme="majorEastAsia" w:hAnsiTheme="majorHAnsi" w:cstheme="majorBidi"/>
         <w:sz w:val="32"/>
         <w:szCs w:val="32"/>
+        <w:lang w:val="en-US"/>
       </w:rPr>
       <w:alias w:val="Title"/>
       <w:id w:val="77738743"/>
@@ -3896,7 +4254,7 @@
             <w:szCs w:val="32"/>
             <w:lang w:val="en-US"/>
           </w:rPr>
-          <w:t>RCCP-Free Plugin – User Guide</w:t>
+          <w:t>RingCentral [RC-Free] Plugin – User Guide</w:t>
         </w:r>
       </w:p>
     </w:sdtContent>
@@ -4966,7 +5324,6 @@
   <w:style w:type="character" w:default="1" w:styleId="DefaultParagraphFont">
     <w:name w:val="Default Paragraph Font"/>
     <w:uiPriority w:val="1"/>
-    <w:semiHidden/>
     <w:unhideWhenUsed/>
   </w:style>
   <w:style w:type="table" w:default="1" w:styleId="TableNormal">
@@ -5317,6 +5674,23 @@
       <w:szCs w:val="24"/>
     </w:rPr>
   </w:style>
+  <w:style w:type="paragraph" w:styleId="NormalWeb">
+    <w:name w:val="Normal (Web)"/>
+    <w:basedOn w:val="Normal"/>
+    <w:uiPriority w:val="99"/>
+    <w:semiHidden/>
+    <w:unhideWhenUsed/>
+    <w:rsid w:val="000C267B"/>
+    <w:pPr>
+      <w:spacing w:before="100" w:beforeAutospacing="1" w:after="100" w:afterAutospacing="1" w:line="240" w:lineRule="auto"/>
+    </w:pPr>
+    <w:rPr>
+      <w:rFonts w:ascii="Times New Roman" w:eastAsia="Times New Roman" w:hAnsi="Times New Roman" w:cs="Times New Roman"/>
+      <w:sz w:val="24"/>
+      <w:szCs w:val="24"/>
+      <w:lang w:val="en-US"/>
+    </w:rPr>
+  </w:style>
 </w:styles>
 </file>
 
@@ -5429,6 +5803,7 @@
     <w:rsid w:val="00CC24BB"/>
     <w:rsid w:val="00DE2E1D"/>
     <w:rsid w:val="00E506D8"/>
+    <w:rsid w:val="00F31D74"/>
     <w:rsid w:val="00FC6F8B"/>
   </w:rsids>
   <m:mathPr>

</xml_diff>